<commit_message>
user role cru completed
</commit_message>
<xml_diff>
--- a/VueJS.docx
+++ b/VueJS.docx
@@ -1,7 +1,625 @@
 
 <file path=word/document.xml><?xml version="1.0" encoding="utf-8"?>
-<w:document xmlns:wpc="http://schemas.microsoft.com/office/word/2010/wordprocessingCanvas" xmlns:cx="http://schemas.microsoft.com/office/drawing/2014/chartex" xmlns:cx1="http://schemas.microsoft.com/office/drawing/2015/9/8/chartex" xmlns:cx2="http://schemas.microsoft.com/office/drawing/2015/10/21/chartex" xmlns:cx3="http://schemas.microsoft.com/office/drawing/2016/5/9/chartex" xmlns:cx4="http://schemas.microsoft.com/office/drawing/2016/5/10/chartex" xmlns:cx5="http://schemas.microsoft.com/office/drawing/2016/5/11/chartex" xmlns:cx6="http://schemas.microsoft.com/office/drawing/2016/5/12/chartex" xmlns:cx7="http://schemas.microsoft.com/office/drawing/2016/5/13/chartex" xmlns:cx8="http://schemas.microsoft.com/office/drawing/2016/5/14/chartex" xmlns:mc="http://schemas.openxmlformats.org/markup-compatibility/2006" xmlns:aink="http://schemas.microsoft.com/office/drawing/2016/ink" xmlns:am3d="http://schemas.microsoft.com/office/drawing/2017/model3d" xmlns:o="urn:schemas-microsoft-com:office:office" xmlns:r="http://schemas.openxmlformats.org/officeDocument/2006/relationships" xmlns:m="http://schemas.openxmlformats.org/officeDocument/2006/math" xmlns:v="urn:schemas-microsoft-com:vml" xmlns:wp14="http://schemas.microsoft.com/office/word/2010/wordprocessingDrawing" xmlns:wp="http://schemas.openxmlformats.org/drawingml/2006/wordprocessingDrawing" xmlns:w10="urn:schemas-microsoft-com:office:word" xmlns:w="http://schemas.openxmlformats.org/wordprocessingml/2006/main" xmlns:w14="http://schemas.microsoft.com/office/word/2010/wordml" xmlns:w15="http://schemas.microsoft.com/office/word/2012/wordml" xmlns:w16cid="http://schemas.microsoft.com/office/word/2016/wordml/cid" xmlns:w16se="http://schemas.microsoft.com/office/word/2015/wordml/symex" xmlns:wpg="http://schemas.microsoft.com/office/word/2010/wordprocessingGroup" xmlns:wpi="http://schemas.microsoft.com/office/word/2010/wordprocessingInk" xmlns:wne="http://schemas.microsoft.com/office/word/2006/wordml" xmlns:wps="http://schemas.microsoft.com/office/word/2010/wordprocessingShape" mc:Ignorable="w14 w15 w16se w16cid wp14">
+<w:document xmlns:wpc="http://schemas.microsoft.com/office/word/2010/wordprocessingCanvas" xmlns:cx="http://schemas.microsoft.com/office/drawing/2014/chartex" xmlns:cx1="http://schemas.microsoft.com/office/drawing/2015/9/8/chartex" xmlns:cx2="http://schemas.microsoft.com/office/drawing/2015/10/21/chartex" xmlns:cx3="http://schemas.microsoft.com/office/drawing/2016/5/9/chartex" xmlns:cx4="http://schemas.microsoft.com/office/drawing/2016/5/10/chartex" xmlns:cx5="http://schemas.microsoft.com/office/drawing/2016/5/11/chartex" xmlns:cx6="http://schemas.microsoft.com/office/drawing/2016/5/12/chartex" xmlns:cx7="http://schemas.microsoft.com/office/drawing/2016/5/13/chartex" xmlns:cx8="http://schemas.microsoft.com/office/drawing/2016/5/14/chartex" xmlns:mc="http://schemas.openxmlformats.org/markup-compatibility/2006" xmlns:aink="http://schemas.microsoft.com/office/drawing/2016/ink" xmlns:am3d="http://schemas.microsoft.com/office/drawing/2017/model3d" xmlns:o="urn:schemas-microsoft-com:office:office" xmlns:oel="http://schemas.microsoft.com/office/2019/extlst" xmlns:r="http://schemas.openxmlformats.org/officeDocument/2006/relationships" xmlns:m="http://schemas.openxmlformats.org/officeDocument/2006/math" xmlns:v="urn:schemas-microsoft-com:vml" xmlns:wp14="http://schemas.microsoft.com/office/word/2010/wordprocessingDrawing" xmlns:wp="http://schemas.openxmlformats.org/drawingml/2006/wordprocessingDrawing" xmlns:w10="urn:schemas-microsoft-com:office:word" xmlns:w="http://schemas.openxmlformats.org/wordprocessingml/2006/main" xmlns:w14="http://schemas.microsoft.com/office/word/2010/wordml" xmlns:w15="http://schemas.microsoft.com/office/word/2012/wordml" xmlns:w16cex="http://schemas.microsoft.com/office/word/2018/wordml/cex" xmlns:w16cid="http://schemas.microsoft.com/office/word/2016/wordml/cid" xmlns:w16="http://schemas.microsoft.com/office/word/2018/wordml" xmlns:w16du="http://schemas.microsoft.com/office/word/2023/wordml/word16du" xmlns:w16sdtdh="http://schemas.microsoft.com/office/word/2020/wordml/sdtdatahash" xmlns:w16sdtfl="http://schemas.microsoft.com/office/word/2024/wordml/sdtformatlock" xmlns:w16se="http://schemas.microsoft.com/office/word/2015/wordml/symex" xmlns:wpg="http://schemas.microsoft.com/office/word/2010/wordprocessingGroup" xmlns:wpi="http://schemas.microsoft.com/office/word/2010/wordprocessingInk" xmlns:wne="http://schemas.microsoft.com/office/word/2006/wordml" xmlns:wps="http://schemas.microsoft.com/office/word/2010/wordprocessingShape" mc:Ignorable="w14 w15 w16se w16cid w16 w16cex w16sdtdh w16sdtfl w16du wp14">
   <w:body>
+    <w:p>
+      <w:pPr>
+        <w:pStyle w:val="Heading1"/>
+      </w:pPr>
+      <w:r>
+        <w:t xml:space="preserve">Enable 3000 </w:t>
+      </w:r>
+      <w:proofErr w:type="spellStart"/>
+      <w:r>
+        <w:t>Prt</w:t>
+      </w:r>
+      <w:proofErr w:type="spellEnd"/>
+    </w:p>
+    <w:p>
+      <w:pPr>
+        <w:pStyle w:val="Title"/>
+        <w:spacing w:line="276" w:lineRule="auto"/>
+        <w:jc w:val="both"/>
+        <w:rPr>
+          <w:rFonts w:asciiTheme="minorHAnsi" w:hAnsiTheme="minorHAnsi" w:cstheme="minorHAnsi"/>
+          <w:sz w:val="22"/>
+          <w:szCs w:val="22"/>
+        </w:rPr>
+      </w:pPr>
+    </w:p>
+    <w:p>
+      <w:pPr>
+        <w:pStyle w:val="Heading2"/>
+      </w:pPr>
+      <w:r>
+        <w:t>Step 1: Open Command Prompt as Administrator</w:t>
+      </w:r>
+    </w:p>
+    <w:p/>
+    <w:p>
+      <w:pPr>
+        <w:pStyle w:val="Title"/>
+        <w:spacing w:line="276" w:lineRule="auto"/>
+        <w:jc w:val="both"/>
+        <w:rPr>
+          <w:rFonts w:asciiTheme="minorHAnsi" w:hAnsiTheme="minorHAnsi" w:cstheme="minorHAnsi"/>
+          <w:sz w:val="22"/>
+          <w:szCs w:val="22"/>
+        </w:rPr>
+      </w:pPr>
+      <w:r>
+        <w:rPr>
+          <w:rFonts w:asciiTheme="minorHAnsi" w:hAnsiTheme="minorHAnsi" w:cstheme="minorHAnsi"/>
+          <w:sz w:val="22"/>
+          <w:szCs w:val="22"/>
+        </w:rPr>
+        <w:t>Press Win + S, type cmd.</w:t>
+      </w:r>
+    </w:p>
+    <w:p>
+      <w:pPr>
+        <w:pStyle w:val="Title"/>
+        <w:spacing w:line="276" w:lineRule="auto"/>
+        <w:jc w:val="both"/>
+        <w:rPr>
+          <w:rFonts w:asciiTheme="minorHAnsi" w:hAnsiTheme="minorHAnsi" w:cstheme="minorHAnsi"/>
+          <w:sz w:val="22"/>
+          <w:szCs w:val="22"/>
+        </w:rPr>
+      </w:pPr>
+    </w:p>
+    <w:p>
+      <w:pPr>
+        <w:pStyle w:val="Title"/>
+        <w:spacing w:line="276" w:lineRule="auto"/>
+        <w:jc w:val="both"/>
+        <w:rPr>
+          <w:rFonts w:asciiTheme="minorHAnsi" w:hAnsiTheme="minorHAnsi" w:cstheme="minorHAnsi"/>
+          <w:sz w:val="22"/>
+          <w:szCs w:val="22"/>
+        </w:rPr>
+      </w:pPr>
+      <w:r>
+        <w:rPr>
+          <w:rFonts w:asciiTheme="minorHAnsi" w:hAnsiTheme="minorHAnsi" w:cstheme="minorHAnsi"/>
+          <w:sz w:val="22"/>
+          <w:szCs w:val="22"/>
+        </w:rPr>
+        <w:t>Right-click Command Prompt → Run as administrator.</w:t>
+      </w:r>
+    </w:p>
+    <w:p>
+      <w:pPr>
+        <w:pStyle w:val="Title"/>
+        <w:spacing w:line="276" w:lineRule="auto"/>
+        <w:jc w:val="both"/>
+        <w:rPr>
+          <w:rFonts w:asciiTheme="minorHAnsi" w:hAnsiTheme="minorHAnsi" w:cstheme="minorHAnsi"/>
+          <w:sz w:val="22"/>
+          <w:szCs w:val="22"/>
+        </w:rPr>
+      </w:pPr>
+    </w:p>
+    <w:p>
+      <w:pPr>
+        <w:pStyle w:val="Heading2"/>
+      </w:pPr>
+      <w:r>
+        <w:t>Step 2: Add a Firewall Rule</w:t>
+      </w:r>
+    </w:p>
+    <w:p/>
+    <w:p>
+      <w:pPr>
+        <w:pStyle w:val="Title"/>
+        <w:spacing w:line="276" w:lineRule="auto"/>
+        <w:jc w:val="both"/>
+        <w:rPr>
+          <w:rFonts w:asciiTheme="minorHAnsi" w:hAnsiTheme="minorHAnsi" w:cstheme="minorHAnsi"/>
+          <w:sz w:val="22"/>
+          <w:szCs w:val="22"/>
+        </w:rPr>
+      </w:pPr>
+      <w:r>
+        <w:rPr>
+          <w:rFonts w:asciiTheme="minorHAnsi" w:hAnsiTheme="minorHAnsi" w:cstheme="minorHAnsi"/>
+          <w:sz w:val="22"/>
+          <w:szCs w:val="22"/>
+        </w:rPr>
+        <w:t>Run this command to allow inbound traffic on port 3000 for TCP:</w:t>
+      </w:r>
+    </w:p>
+    <w:p>
+      <w:pPr>
+        <w:pStyle w:val="Title"/>
+        <w:spacing w:line="276" w:lineRule="auto"/>
+        <w:jc w:val="both"/>
+        <w:rPr>
+          <w:rFonts w:asciiTheme="minorHAnsi" w:hAnsiTheme="minorHAnsi" w:cstheme="minorHAnsi"/>
+          <w:sz w:val="22"/>
+          <w:szCs w:val="22"/>
+        </w:rPr>
+      </w:pPr>
+    </w:p>
+    <w:p>
+      <w:pPr>
+        <w:pStyle w:val="Heading3"/>
+      </w:pPr>
+      <w:r>
+        <w:t>Command</w:t>
+      </w:r>
+    </w:p>
+    <w:p>
+      <w:pPr>
+        <w:pStyle w:val="Title"/>
+        <w:spacing w:line="276" w:lineRule="auto"/>
+        <w:jc w:val="both"/>
+        <w:rPr>
+          <w:rFonts w:asciiTheme="minorHAnsi" w:hAnsiTheme="minorHAnsi" w:cstheme="minorHAnsi"/>
+          <w:sz w:val="22"/>
+          <w:szCs w:val="22"/>
+        </w:rPr>
+      </w:pPr>
+    </w:p>
+    <w:p>
+      <w:pPr>
+        <w:pStyle w:val="Title"/>
+        <w:spacing w:line="276" w:lineRule="auto"/>
+        <w:jc w:val="both"/>
+        <w:rPr>
+          <w:rFonts w:asciiTheme="minorHAnsi" w:hAnsiTheme="minorHAnsi" w:cstheme="minorHAnsi"/>
+          <w:sz w:val="22"/>
+          <w:szCs w:val="22"/>
+        </w:rPr>
+      </w:pPr>
+      <w:proofErr w:type="spellStart"/>
+      <w:r>
+        <w:rPr>
+          <w:rFonts w:asciiTheme="minorHAnsi" w:hAnsiTheme="minorHAnsi" w:cstheme="minorHAnsi"/>
+          <w:sz w:val="22"/>
+          <w:szCs w:val="22"/>
+        </w:rPr>
+        <w:t>netsh</w:t>
+      </w:r>
+      <w:proofErr w:type="spellEnd"/>
+      <w:r>
+        <w:rPr>
+          <w:rFonts w:asciiTheme="minorHAnsi" w:hAnsiTheme="minorHAnsi" w:cstheme="minorHAnsi"/>
+          <w:sz w:val="22"/>
+          <w:szCs w:val="22"/>
+        </w:rPr>
+        <w:t xml:space="preserve"> </w:t>
+      </w:r>
+      <w:proofErr w:type="spellStart"/>
+      <w:r>
+        <w:rPr>
+          <w:rFonts w:asciiTheme="minorHAnsi" w:hAnsiTheme="minorHAnsi" w:cstheme="minorHAnsi"/>
+          <w:sz w:val="22"/>
+          <w:szCs w:val="22"/>
+        </w:rPr>
+        <w:t>advfirewall</w:t>
+      </w:r>
+      <w:proofErr w:type="spellEnd"/>
+      <w:r>
+        <w:rPr>
+          <w:rFonts w:asciiTheme="minorHAnsi" w:hAnsiTheme="minorHAnsi" w:cstheme="minorHAnsi"/>
+          <w:sz w:val="22"/>
+          <w:szCs w:val="22"/>
+        </w:rPr>
+        <w:t xml:space="preserve"> firewall add rule name="Open Port 3000" </w:t>
+      </w:r>
+      <w:proofErr w:type="spellStart"/>
+      <w:r>
+        <w:rPr>
+          <w:rFonts w:asciiTheme="minorHAnsi" w:hAnsiTheme="minorHAnsi" w:cstheme="minorHAnsi"/>
+          <w:sz w:val="22"/>
+          <w:szCs w:val="22"/>
+        </w:rPr>
+        <w:t>dir</w:t>
+      </w:r>
+      <w:proofErr w:type="spellEnd"/>
+      <w:r>
+        <w:rPr>
+          <w:rFonts w:asciiTheme="minorHAnsi" w:hAnsiTheme="minorHAnsi" w:cstheme="minorHAnsi"/>
+          <w:sz w:val="22"/>
+          <w:szCs w:val="22"/>
+        </w:rPr>
+        <w:t xml:space="preserve">=in action=allow protocol=TCP </w:t>
+      </w:r>
+      <w:proofErr w:type="spellStart"/>
+      <w:r>
+        <w:rPr>
+          <w:rFonts w:asciiTheme="minorHAnsi" w:hAnsiTheme="minorHAnsi" w:cstheme="minorHAnsi"/>
+          <w:sz w:val="22"/>
+          <w:szCs w:val="22"/>
+        </w:rPr>
+        <w:t>localport</w:t>
+      </w:r>
+      <w:proofErr w:type="spellEnd"/>
+      <w:r>
+        <w:rPr>
+          <w:rFonts w:asciiTheme="minorHAnsi" w:hAnsiTheme="minorHAnsi" w:cstheme="minorHAnsi"/>
+          <w:sz w:val="22"/>
+          <w:szCs w:val="22"/>
+        </w:rPr>
+        <w:t>=3000</w:t>
+      </w:r>
+    </w:p>
+    <w:p>
+      <w:pPr>
+        <w:pStyle w:val="Title"/>
+        <w:spacing w:line="276" w:lineRule="auto"/>
+        <w:jc w:val="both"/>
+        <w:rPr>
+          <w:rFonts w:asciiTheme="minorHAnsi" w:hAnsiTheme="minorHAnsi" w:cstheme="minorHAnsi"/>
+          <w:sz w:val="22"/>
+          <w:szCs w:val="22"/>
+        </w:rPr>
+      </w:pPr>
+      <w:r>
+        <w:rPr>
+          <w:rFonts w:asciiTheme="minorHAnsi" w:hAnsiTheme="minorHAnsi" w:cstheme="minorHAnsi"/>
+          <w:sz w:val="22"/>
+          <w:szCs w:val="22"/>
+        </w:rPr>
+        <w:t>If you also want to allow UDP (less common for web apps):</w:t>
+      </w:r>
+    </w:p>
+    <w:p>
+      <w:pPr>
+        <w:pStyle w:val="Title"/>
+        <w:spacing w:line="276" w:lineRule="auto"/>
+        <w:jc w:val="both"/>
+        <w:rPr>
+          <w:rFonts w:asciiTheme="minorHAnsi" w:hAnsiTheme="minorHAnsi" w:cstheme="minorHAnsi"/>
+          <w:sz w:val="22"/>
+          <w:szCs w:val="22"/>
+        </w:rPr>
+      </w:pPr>
+    </w:p>
+    <w:p>
+      <w:pPr>
+        <w:pStyle w:val="Heading3"/>
+      </w:pPr>
+      <w:r>
+        <w:t>Command</w:t>
+      </w:r>
+    </w:p>
+    <w:p>
+      <w:pPr>
+        <w:pStyle w:val="Title"/>
+        <w:spacing w:line="276" w:lineRule="auto"/>
+        <w:jc w:val="both"/>
+        <w:rPr>
+          <w:rFonts w:asciiTheme="minorHAnsi" w:hAnsiTheme="minorHAnsi" w:cstheme="minorHAnsi"/>
+          <w:sz w:val="22"/>
+          <w:szCs w:val="22"/>
+        </w:rPr>
+      </w:pPr>
+    </w:p>
+    <w:p>
+      <w:pPr>
+        <w:pStyle w:val="Title"/>
+        <w:spacing w:line="276" w:lineRule="auto"/>
+        <w:jc w:val="both"/>
+        <w:rPr>
+          <w:rFonts w:asciiTheme="minorHAnsi" w:hAnsiTheme="minorHAnsi" w:cstheme="minorHAnsi"/>
+          <w:sz w:val="22"/>
+          <w:szCs w:val="22"/>
+        </w:rPr>
+      </w:pPr>
+      <w:proofErr w:type="spellStart"/>
+      <w:r>
+        <w:rPr>
+          <w:rFonts w:asciiTheme="minorHAnsi" w:hAnsiTheme="minorHAnsi" w:cstheme="minorHAnsi"/>
+          <w:sz w:val="22"/>
+          <w:szCs w:val="22"/>
+        </w:rPr>
+        <w:t>netsh</w:t>
+      </w:r>
+      <w:proofErr w:type="spellEnd"/>
+      <w:r>
+        <w:rPr>
+          <w:rFonts w:asciiTheme="minorHAnsi" w:hAnsiTheme="minorHAnsi" w:cstheme="minorHAnsi"/>
+          <w:sz w:val="22"/>
+          <w:szCs w:val="22"/>
+        </w:rPr>
+        <w:t xml:space="preserve"> </w:t>
+      </w:r>
+      <w:proofErr w:type="spellStart"/>
+      <w:r>
+        <w:rPr>
+          <w:rFonts w:asciiTheme="minorHAnsi" w:hAnsiTheme="minorHAnsi" w:cstheme="minorHAnsi"/>
+          <w:sz w:val="22"/>
+          <w:szCs w:val="22"/>
+        </w:rPr>
+        <w:t>advfirewall</w:t>
+      </w:r>
+      <w:proofErr w:type="spellEnd"/>
+      <w:r>
+        <w:rPr>
+          <w:rFonts w:asciiTheme="minorHAnsi" w:hAnsiTheme="minorHAnsi" w:cstheme="minorHAnsi"/>
+          <w:sz w:val="22"/>
+          <w:szCs w:val="22"/>
+        </w:rPr>
+        <w:t xml:space="preserve"> firewall add rule name="Open Port 3000 UDP" </w:t>
+      </w:r>
+      <w:proofErr w:type="spellStart"/>
+      <w:r>
+        <w:rPr>
+          <w:rFonts w:asciiTheme="minorHAnsi" w:hAnsiTheme="minorHAnsi" w:cstheme="minorHAnsi"/>
+          <w:sz w:val="22"/>
+          <w:szCs w:val="22"/>
+        </w:rPr>
+        <w:t>dir</w:t>
+      </w:r>
+      <w:proofErr w:type="spellEnd"/>
+      <w:r>
+        <w:rPr>
+          <w:rFonts w:asciiTheme="minorHAnsi" w:hAnsiTheme="minorHAnsi" w:cstheme="minorHAnsi"/>
+          <w:sz w:val="22"/>
+          <w:szCs w:val="22"/>
+        </w:rPr>
+        <w:t xml:space="preserve">=in action=allow protocol=UDP </w:t>
+      </w:r>
+      <w:proofErr w:type="spellStart"/>
+      <w:r>
+        <w:rPr>
+          <w:rFonts w:asciiTheme="minorHAnsi" w:hAnsiTheme="minorHAnsi" w:cstheme="minorHAnsi"/>
+          <w:sz w:val="22"/>
+          <w:szCs w:val="22"/>
+        </w:rPr>
+        <w:t>localport</w:t>
+      </w:r>
+      <w:proofErr w:type="spellEnd"/>
+      <w:r>
+        <w:rPr>
+          <w:rFonts w:asciiTheme="minorHAnsi" w:hAnsiTheme="minorHAnsi" w:cstheme="minorHAnsi"/>
+          <w:sz w:val="22"/>
+          <w:szCs w:val="22"/>
+        </w:rPr>
+        <w:t>=3000</w:t>
+      </w:r>
+    </w:p>
+    <w:p/>
+    <w:p>
+      <w:pPr>
+        <w:pStyle w:val="Heading2"/>
+      </w:pPr>
+      <w:r>
+        <w:t>Step 3: Verify the Rule</w:t>
+      </w:r>
+    </w:p>
+    <w:p>
+      <w:pPr>
+        <w:pStyle w:val="Title"/>
+        <w:spacing w:line="276" w:lineRule="auto"/>
+        <w:jc w:val="both"/>
+        <w:rPr>
+          <w:rFonts w:asciiTheme="minorHAnsi" w:hAnsiTheme="minorHAnsi" w:cstheme="minorHAnsi"/>
+          <w:sz w:val="22"/>
+          <w:szCs w:val="22"/>
+        </w:rPr>
+      </w:pPr>
+      <w:r>
+        <w:rPr>
+          <w:rFonts w:asciiTheme="minorHAnsi" w:hAnsiTheme="minorHAnsi" w:cstheme="minorHAnsi"/>
+          <w:sz w:val="22"/>
+          <w:szCs w:val="22"/>
+        </w:rPr>
+        <w:t>You can check if the rule was added with:</w:t>
+      </w:r>
+    </w:p>
+    <w:p>
+      <w:pPr>
+        <w:pStyle w:val="Title"/>
+        <w:spacing w:line="276" w:lineRule="auto"/>
+        <w:jc w:val="both"/>
+        <w:rPr>
+          <w:rFonts w:asciiTheme="minorHAnsi" w:hAnsiTheme="minorHAnsi" w:cstheme="minorHAnsi"/>
+          <w:sz w:val="22"/>
+          <w:szCs w:val="22"/>
+        </w:rPr>
+      </w:pPr>
+    </w:p>
+    <w:p>
+      <w:pPr>
+        <w:pStyle w:val="Heading3"/>
+      </w:pPr>
+      <w:r>
+        <w:t>Command</w:t>
+      </w:r>
+    </w:p>
+    <w:p>
+      <w:pPr>
+        <w:pStyle w:val="Title"/>
+        <w:spacing w:line="276" w:lineRule="auto"/>
+        <w:jc w:val="both"/>
+        <w:rPr>
+          <w:rFonts w:asciiTheme="minorHAnsi" w:hAnsiTheme="minorHAnsi" w:cstheme="minorHAnsi"/>
+          <w:sz w:val="22"/>
+          <w:szCs w:val="22"/>
+        </w:rPr>
+      </w:pPr>
+    </w:p>
+    <w:p>
+      <w:pPr>
+        <w:pStyle w:val="Title"/>
+        <w:spacing w:line="276" w:lineRule="auto"/>
+        <w:jc w:val="both"/>
+        <w:rPr>
+          <w:rFonts w:asciiTheme="minorHAnsi" w:hAnsiTheme="minorHAnsi" w:cstheme="minorHAnsi"/>
+          <w:sz w:val="22"/>
+          <w:szCs w:val="22"/>
+        </w:rPr>
+      </w:pPr>
+      <w:proofErr w:type="spellStart"/>
+      <w:r>
+        <w:rPr>
+          <w:rFonts w:asciiTheme="minorHAnsi" w:hAnsiTheme="minorHAnsi" w:cstheme="minorHAnsi"/>
+          <w:sz w:val="22"/>
+          <w:szCs w:val="22"/>
+        </w:rPr>
+        <w:t>netsh</w:t>
+      </w:r>
+      <w:proofErr w:type="spellEnd"/>
+      <w:r>
+        <w:rPr>
+          <w:rFonts w:asciiTheme="minorHAnsi" w:hAnsiTheme="minorHAnsi" w:cstheme="minorHAnsi"/>
+          <w:sz w:val="22"/>
+          <w:szCs w:val="22"/>
+        </w:rPr>
+        <w:t xml:space="preserve"> </w:t>
+      </w:r>
+      <w:proofErr w:type="spellStart"/>
+      <w:r>
+        <w:rPr>
+          <w:rFonts w:asciiTheme="minorHAnsi" w:hAnsiTheme="minorHAnsi" w:cstheme="minorHAnsi"/>
+          <w:sz w:val="22"/>
+          <w:szCs w:val="22"/>
+        </w:rPr>
+        <w:t>advfirewall</w:t>
+      </w:r>
+      <w:proofErr w:type="spellEnd"/>
+      <w:r>
+        <w:rPr>
+          <w:rFonts w:asciiTheme="minorHAnsi" w:hAnsiTheme="minorHAnsi" w:cstheme="minorHAnsi"/>
+          <w:sz w:val="22"/>
+          <w:szCs w:val="22"/>
+        </w:rPr>
+        <w:t xml:space="preserve"> firewall show rule name="Open Port 3000"</w:t>
+      </w:r>
+    </w:p>
+    <w:p>
+      <w:pPr>
+        <w:pStyle w:val="Title"/>
+        <w:spacing w:line="276" w:lineRule="auto"/>
+        <w:jc w:val="both"/>
+        <w:rPr>
+          <w:rFonts w:asciiTheme="minorHAnsi" w:hAnsiTheme="minorHAnsi" w:cstheme="minorHAnsi"/>
+          <w:sz w:val="22"/>
+          <w:szCs w:val="22"/>
+        </w:rPr>
+      </w:pPr>
+      <w:r>
+        <w:rPr>
+          <w:rFonts w:asciiTheme="minorHAnsi" w:hAnsiTheme="minorHAnsi" w:cstheme="minorHAnsi"/>
+          <w:sz w:val="22"/>
+          <w:szCs w:val="22"/>
+        </w:rPr>
+        <w:t>Step 4: Check if Port is Listening</w:t>
+      </w:r>
+    </w:p>
+    <w:p>
+      <w:pPr>
+        <w:pStyle w:val="Title"/>
+        <w:spacing w:line="276" w:lineRule="auto"/>
+        <w:jc w:val="both"/>
+        <w:rPr>
+          <w:rFonts w:asciiTheme="minorHAnsi" w:hAnsiTheme="minorHAnsi" w:cstheme="minorHAnsi"/>
+          <w:sz w:val="22"/>
+          <w:szCs w:val="22"/>
+        </w:rPr>
+      </w:pPr>
+      <w:r>
+        <w:rPr>
+          <w:rFonts w:asciiTheme="minorHAnsi" w:hAnsiTheme="minorHAnsi" w:cstheme="minorHAnsi"/>
+          <w:sz w:val="22"/>
+          <w:szCs w:val="22"/>
+        </w:rPr>
+        <w:t>If your app is running, verify it’s listening on port 3000:</w:t>
+      </w:r>
+    </w:p>
+    <w:p>
+      <w:pPr>
+        <w:pStyle w:val="Title"/>
+        <w:spacing w:line="276" w:lineRule="auto"/>
+        <w:jc w:val="both"/>
+        <w:rPr>
+          <w:rFonts w:asciiTheme="minorHAnsi" w:hAnsiTheme="minorHAnsi" w:cstheme="minorHAnsi"/>
+          <w:sz w:val="22"/>
+          <w:szCs w:val="22"/>
+        </w:rPr>
+      </w:pPr>
+    </w:p>
+    <w:p>
+      <w:pPr>
+        <w:pStyle w:val="Heading3"/>
+      </w:pPr>
+      <w:r>
+        <w:t>Command</w:t>
+      </w:r>
+    </w:p>
+    <w:p>
+      <w:pPr>
+        <w:pStyle w:val="Title"/>
+        <w:spacing w:line="276" w:lineRule="auto"/>
+        <w:jc w:val="both"/>
+        <w:rPr>
+          <w:rFonts w:asciiTheme="minorHAnsi" w:hAnsiTheme="minorHAnsi" w:cstheme="minorHAnsi"/>
+          <w:sz w:val="22"/>
+          <w:szCs w:val="22"/>
+        </w:rPr>
+      </w:pPr>
+    </w:p>
+    <w:p>
+      <w:pPr>
+        <w:pStyle w:val="Title"/>
+        <w:spacing w:line="276" w:lineRule="auto"/>
+        <w:jc w:val="both"/>
+        <w:rPr>
+          <w:rFonts w:asciiTheme="minorHAnsi" w:hAnsiTheme="minorHAnsi" w:cstheme="minorHAnsi"/>
+          <w:sz w:val="22"/>
+          <w:szCs w:val="22"/>
+        </w:rPr>
+      </w:pPr>
+      <w:r>
+        <w:rPr>
+          <w:rFonts w:asciiTheme="minorHAnsi" w:hAnsiTheme="minorHAnsi" w:cstheme="minorHAnsi"/>
+          <w:sz w:val="22"/>
+          <w:szCs w:val="22"/>
+        </w:rPr>
+        <w:t>netstat -</w:t>
+      </w:r>
+      <w:proofErr w:type="spellStart"/>
+      <w:r>
+        <w:rPr>
+          <w:rFonts w:asciiTheme="minorHAnsi" w:hAnsiTheme="minorHAnsi" w:cstheme="minorHAnsi"/>
+          <w:sz w:val="22"/>
+          <w:szCs w:val="22"/>
+        </w:rPr>
+        <w:t>ano</w:t>
+      </w:r>
+      <w:proofErr w:type="spellEnd"/>
+      <w:r>
+        <w:rPr>
+          <w:rFonts w:asciiTheme="minorHAnsi" w:hAnsiTheme="minorHAnsi" w:cstheme="minorHAnsi"/>
+          <w:sz w:val="22"/>
+          <w:szCs w:val="22"/>
+        </w:rPr>
+        <w:t xml:space="preserve"> | </w:t>
+      </w:r>
+      <w:proofErr w:type="spellStart"/>
+      <w:r>
+        <w:rPr>
+          <w:rFonts w:asciiTheme="minorHAnsi" w:hAnsiTheme="minorHAnsi" w:cstheme="minorHAnsi"/>
+          <w:sz w:val="22"/>
+          <w:szCs w:val="22"/>
+        </w:rPr>
+        <w:t>findstr</w:t>
+      </w:r>
+      <w:proofErr w:type="spellEnd"/>
+      <w:r>
+        <w:rPr>
+          <w:rFonts w:asciiTheme="minorHAnsi" w:hAnsiTheme="minorHAnsi" w:cstheme="minorHAnsi"/>
+          <w:sz w:val="22"/>
+          <w:szCs w:val="22"/>
+        </w:rPr>
+        <w:t xml:space="preserve"> :3000</w:t>
+      </w:r>
+    </w:p>
+    <w:p/>
+    <w:p/>
     <w:p>
       <w:pPr>
         <w:pStyle w:val="Title"/>
@@ -47,27 +665,8 @@
           <w:iCs w:val="0"/>
           <w:color w:val="2F5496" w:themeColor="accent1" w:themeShade="BF"/>
         </w:rPr>
-        <w:t xml:space="preserve">1. Create a Vue 3 + </w:t>
-      </w:r>
-      <w:proofErr w:type="spellStart"/>
-      <w:r>
-        <w:rPr>
-          <w:rStyle w:val="SubtleEmphasis"/>
-          <w:i w:val="0"/>
-          <w:iCs w:val="0"/>
-          <w:color w:val="2F5496" w:themeColor="accent1" w:themeShade="BF"/>
-        </w:rPr>
-        <w:t>Vite</w:t>
-      </w:r>
-      <w:proofErr w:type="spellEnd"/>
-      <w:r>
-        <w:rPr>
-          <w:rStyle w:val="SubtleEmphasis"/>
-          <w:i w:val="0"/>
-          <w:iCs w:val="0"/>
-          <w:color w:val="2F5496" w:themeColor="accent1" w:themeShade="BF"/>
-        </w:rPr>
-        <w:t xml:space="preserve"> Project</w:t>
+        <w:lastRenderedPageBreak/>
+        <w:t>1. Create a Vue 3 + Vite Project</w:t>
       </w:r>
     </w:p>
     <w:p>
@@ -195,7 +794,136 @@
       </w:r>
       <w:proofErr w:type="spellEnd"/>
       <w:r>
-        <w:t xml:space="preserve"> install @</w:t>
+        <w:t xml:space="preserve"> install @vitejs/plugin-vue</w:t>
+      </w:r>
+    </w:p>
+    <w:p>
+      <w:pPr>
+        <w:spacing w:line="276" w:lineRule="auto"/>
+        <w:jc w:val="both"/>
+      </w:pPr>
+      <w:proofErr w:type="spellStart"/>
+      <w:r>
+        <w:t>npm</w:t>
+      </w:r>
+      <w:proofErr w:type="spellEnd"/>
+      <w:r>
+        <w:t xml:space="preserve"> install @quasar/vite-plugin --save-dev</w:t>
+      </w:r>
+    </w:p>
+    <w:p>
+      <w:pPr>
+        <w:spacing w:line="276" w:lineRule="auto"/>
+        <w:jc w:val="both"/>
+      </w:pPr>
+      <w:proofErr w:type="spellStart"/>
+      <w:r>
+        <w:t>npm</w:t>
+      </w:r>
+      <w:proofErr w:type="spellEnd"/>
+      <w:r>
+        <w:t xml:space="preserve"> install --save-dev @quasar/vite-plugin sass-embedded@^1.80.2</w:t>
+      </w:r>
+    </w:p>
+    <w:p>
+      <w:pPr>
+        <w:pStyle w:val="Heading1"/>
+        <w:spacing w:line="276" w:lineRule="auto"/>
+        <w:jc w:val="both"/>
+      </w:pPr>
+      <w:r>
+        <w:t>3. Update vite.config.js</w:t>
+      </w:r>
+    </w:p>
+    <w:p>
+      <w:pPr>
+        <w:spacing w:line="276" w:lineRule="auto"/>
+        <w:jc w:val="both"/>
+      </w:pPr>
+    </w:p>
+    <w:p>
+      <w:pPr>
+        <w:spacing w:line="276" w:lineRule="auto"/>
+        <w:jc w:val="both"/>
+      </w:pPr>
+      <w:r>
+        <w:t xml:space="preserve">import </w:t>
+      </w:r>
+      <w:proofErr w:type="gramStart"/>
+      <w:r>
+        <w:t xml:space="preserve">{ </w:t>
+      </w:r>
+      <w:proofErr w:type="spellStart"/>
+      <w:r>
+        <w:t>fileURLToPath</w:t>
+      </w:r>
+      <w:proofErr w:type="spellEnd"/>
+      <w:proofErr w:type="gramEnd"/>
+      <w:r>
+        <w:t xml:space="preserve">, </w:t>
+      </w:r>
+      <w:proofErr w:type="gramStart"/>
+      <w:r>
+        <w:t>URL }</w:t>
+      </w:r>
+      <w:proofErr w:type="gramEnd"/>
+      <w:r>
+        <w:t xml:space="preserve"> from '</w:t>
+      </w:r>
+      <w:proofErr w:type="spellStart"/>
+      <w:r>
+        <w:t>node:url</w:t>
+      </w:r>
+      <w:proofErr w:type="spellEnd"/>
+      <w:r>
+        <w:t>'</w:t>
+      </w:r>
+    </w:p>
+    <w:p>
+      <w:pPr>
+        <w:spacing w:line="276" w:lineRule="auto"/>
+        <w:jc w:val="both"/>
+      </w:pPr>
+      <w:r>
+        <w:t xml:space="preserve">import </w:t>
+      </w:r>
+      <w:proofErr w:type="gramStart"/>
+      <w:r>
+        <w:t xml:space="preserve">{ </w:t>
+      </w:r>
+      <w:proofErr w:type="spellStart"/>
+      <w:r>
+        <w:t>defineConfig</w:t>
+      </w:r>
+      <w:proofErr w:type="spellEnd"/>
+      <w:proofErr w:type="gramEnd"/>
+      <w:r>
+        <w:t xml:space="preserve"> } from '</w:t>
+      </w:r>
+      <w:proofErr w:type="spellStart"/>
+      <w:r>
+        <w:t>vite</w:t>
+      </w:r>
+      <w:proofErr w:type="spellEnd"/>
+      <w:r>
+        <w:t>'</w:t>
+      </w:r>
+    </w:p>
+    <w:p>
+      <w:pPr>
+        <w:spacing w:line="276" w:lineRule="auto"/>
+        <w:jc w:val="both"/>
+      </w:pPr>
+      <w:r>
+        <w:t xml:space="preserve">import </w:t>
+      </w:r>
+      <w:proofErr w:type="spellStart"/>
+      <w:r>
+        <w:t>vue</w:t>
+      </w:r>
+      <w:proofErr w:type="spellEnd"/>
+      <w:r>
+        <w:t xml:space="preserve"> from '@</w:t>
       </w:r>
       <w:proofErr w:type="spellStart"/>
       <w:r>
@@ -210,19 +938,38 @@
         <w:t>vue</w:t>
       </w:r>
       <w:proofErr w:type="spellEnd"/>
-    </w:p>
-    <w:p>
-      <w:pPr>
-        <w:spacing w:line="276" w:lineRule="auto"/>
-        <w:jc w:val="both"/>
-      </w:pPr>
-      <w:proofErr w:type="spellStart"/>
-      <w:r>
-        <w:t>npm</w:t>
-      </w:r>
-      <w:proofErr w:type="spellEnd"/>
-      <w:r>
-        <w:t xml:space="preserve"> install @quasar/</w:t>
+      <w:r>
+        <w:t>'</w:t>
+      </w:r>
+    </w:p>
+    <w:p>
+      <w:pPr>
+        <w:spacing w:line="276" w:lineRule="auto"/>
+        <w:jc w:val="both"/>
+      </w:pPr>
+      <w:r>
+        <w:t xml:space="preserve">import </w:t>
+      </w:r>
+      <w:proofErr w:type="gramStart"/>
+      <w:r>
+        <w:t>{ quasar</w:t>
+      </w:r>
+      <w:proofErr w:type="gramEnd"/>
+      <w:r>
+        <w:t xml:space="preserve">, </w:t>
+      </w:r>
+      <w:proofErr w:type="spellStart"/>
+      <w:proofErr w:type="gramStart"/>
+      <w:r>
+        <w:t>transformAssetUrls</w:t>
+      </w:r>
+      <w:proofErr w:type="spellEnd"/>
+      <w:r>
+        <w:t xml:space="preserve"> }</w:t>
+      </w:r>
+      <w:proofErr w:type="gramEnd"/>
+      <w:r>
+        <w:t xml:space="preserve"> from '@quasar/</w:t>
       </w:r>
       <w:proofErr w:type="spellStart"/>
       <w:r>
@@ -230,29 +977,267 @@
       </w:r>
       <w:proofErr w:type="spellEnd"/>
       <w:r>
-        <w:t>-plugin --save-dev</w:t>
-      </w:r>
-    </w:p>
-    <w:p>
-      <w:pPr>
-        <w:spacing w:line="276" w:lineRule="auto"/>
-        <w:jc w:val="both"/>
-      </w:pPr>
-      <w:proofErr w:type="spellStart"/>
-      <w:r>
-        <w:t>npm</w:t>
-      </w:r>
-      <w:proofErr w:type="spellEnd"/>
-      <w:r>
-        <w:t xml:space="preserve"> install --save-dev @quasar/</w:t>
-      </w:r>
-      <w:proofErr w:type="spellStart"/>
-      <w:r>
-        <w:t>vite</w:t>
-      </w:r>
-      <w:proofErr w:type="spellEnd"/>
-      <w:r>
-        <w:t>-plugin sass-embedded@^1.80.2</w:t>
+        <w:t>-plugin'</w:t>
+      </w:r>
+    </w:p>
+    <w:p>
+      <w:pPr>
+        <w:spacing w:line="276" w:lineRule="auto"/>
+        <w:jc w:val="both"/>
+      </w:pPr>
+    </w:p>
+    <w:p>
+      <w:pPr>
+        <w:spacing w:line="276" w:lineRule="auto"/>
+        <w:jc w:val="both"/>
+      </w:pPr>
+      <w:r>
+        <w:t xml:space="preserve">export default </w:t>
+      </w:r>
+      <w:proofErr w:type="spellStart"/>
+      <w:proofErr w:type="gramStart"/>
+      <w:r>
+        <w:t>defineConfig</w:t>
+      </w:r>
+      <w:proofErr w:type="spellEnd"/>
+      <w:r>
+        <w:t>(</w:t>
+      </w:r>
+      <w:proofErr w:type="gramEnd"/>
+      <w:r>
+        <w:t>{</w:t>
+      </w:r>
+    </w:p>
+    <w:p>
+      <w:pPr>
+        <w:spacing w:line="276" w:lineRule="auto"/>
+        <w:jc w:val="both"/>
+      </w:pPr>
+      <w:r>
+        <w:t xml:space="preserve">  plugins: [</w:t>
+      </w:r>
+    </w:p>
+    <w:p>
+      <w:pPr>
+        <w:spacing w:line="276" w:lineRule="auto"/>
+        <w:jc w:val="both"/>
+      </w:pPr>
+      <w:r>
+        <w:t xml:space="preserve">    </w:t>
+      </w:r>
+      <w:proofErr w:type="spellStart"/>
+      <w:proofErr w:type="gramStart"/>
+      <w:r>
+        <w:t>vue</w:t>
+      </w:r>
+      <w:proofErr w:type="spellEnd"/>
+      <w:r>
+        <w:t>(</w:t>
+      </w:r>
+      <w:proofErr w:type="gramEnd"/>
+      <w:r>
+        <w:t>{</w:t>
+      </w:r>
+    </w:p>
+    <w:p>
+      <w:pPr>
+        <w:spacing w:line="276" w:lineRule="auto"/>
+        <w:jc w:val="both"/>
+      </w:pPr>
+      <w:r>
+        <w:t xml:space="preserve">      template: </w:t>
+      </w:r>
+      <w:proofErr w:type="gramStart"/>
+      <w:r>
+        <w:t xml:space="preserve">{ </w:t>
+      </w:r>
+      <w:proofErr w:type="spellStart"/>
+      <w:r>
+        <w:t>transformAssetUrls</w:t>
+      </w:r>
+      <w:proofErr w:type="spellEnd"/>
+      <w:proofErr w:type="gramEnd"/>
+      <w:r>
+        <w:t xml:space="preserve"> }</w:t>
+      </w:r>
+    </w:p>
+    <w:p>
+      <w:pPr>
+        <w:spacing w:line="276" w:lineRule="auto"/>
+        <w:jc w:val="both"/>
+      </w:pPr>
+      <w:r>
+        <w:t xml:space="preserve">    }),</w:t>
+      </w:r>
+    </w:p>
+    <w:p>
+      <w:pPr>
+        <w:spacing w:line="276" w:lineRule="auto"/>
+        <w:jc w:val="both"/>
+      </w:pPr>
+      <w:r>
+        <w:t xml:space="preserve">    </w:t>
+      </w:r>
+      <w:proofErr w:type="gramStart"/>
+      <w:r>
+        <w:t>quasar(</w:t>
+      </w:r>
+      <w:proofErr w:type="gramEnd"/>
+      <w:r>
+        <w:t>{</w:t>
+      </w:r>
+    </w:p>
+    <w:p>
+      <w:pPr>
+        <w:spacing w:line="276" w:lineRule="auto"/>
+        <w:jc w:val="both"/>
+      </w:pPr>
+      <w:r>
+        <w:t xml:space="preserve">      </w:t>
+      </w:r>
+      <w:proofErr w:type="spellStart"/>
+      <w:r>
+        <w:t>sassVariables</w:t>
+      </w:r>
+      <w:proofErr w:type="spellEnd"/>
+      <w:r>
+        <w:t xml:space="preserve">: </w:t>
+      </w:r>
+      <w:proofErr w:type="spellStart"/>
+      <w:proofErr w:type="gramStart"/>
+      <w:r>
+        <w:t>fileURLToPath</w:t>
+      </w:r>
+      <w:proofErr w:type="spellEnd"/>
+      <w:r>
+        <w:t>(</w:t>
+      </w:r>
+      <w:proofErr w:type="gramEnd"/>
+      <w:r>
+        <w:t xml:space="preserve">new </w:t>
+      </w:r>
+      <w:proofErr w:type="gramStart"/>
+      <w:r>
+        <w:t>URL(</w:t>
+      </w:r>
+      <w:proofErr w:type="gramEnd"/>
+      <w:r>
+        <w:t>'./</w:t>
+      </w:r>
+      <w:proofErr w:type="spellStart"/>
+      <w:r>
+        <w:t>src</w:t>
+      </w:r>
+      <w:proofErr w:type="spellEnd"/>
+      <w:r>
+        <w:t>/quasar-</w:t>
+      </w:r>
+      <w:proofErr w:type="spellStart"/>
+      <w:r>
+        <w:t>variables.sass</w:t>
+      </w:r>
+      <w:proofErr w:type="spellEnd"/>
+      <w:r>
+        <w:t>', import.meta.url))</w:t>
+      </w:r>
+    </w:p>
+    <w:p>
+      <w:pPr>
+        <w:spacing w:line="276" w:lineRule="auto"/>
+        <w:jc w:val="both"/>
+      </w:pPr>
+      <w:r>
+        <w:t xml:space="preserve">    })</w:t>
+      </w:r>
+    </w:p>
+    <w:p>
+      <w:pPr>
+        <w:spacing w:line="276" w:lineRule="auto"/>
+        <w:jc w:val="both"/>
+      </w:pPr>
+      <w:r>
+        <w:lastRenderedPageBreak/>
+        <w:t xml:space="preserve">  ],</w:t>
+      </w:r>
+    </w:p>
+    <w:p>
+      <w:pPr>
+        <w:spacing w:line="276" w:lineRule="auto"/>
+        <w:jc w:val="both"/>
+      </w:pPr>
+      <w:r>
+        <w:t xml:space="preserve">  resolve: {</w:t>
+      </w:r>
+    </w:p>
+    <w:p>
+      <w:pPr>
+        <w:spacing w:line="276" w:lineRule="auto"/>
+        <w:jc w:val="both"/>
+      </w:pPr>
+      <w:r>
+        <w:t xml:space="preserve">    alias: {</w:t>
+      </w:r>
+    </w:p>
+    <w:p>
+      <w:pPr>
+        <w:spacing w:line="276" w:lineRule="auto"/>
+        <w:jc w:val="both"/>
+      </w:pPr>
+      <w:r>
+        <w:t xml:space="preserve">      '@': </w:t>
+      </w:r>
+      <w:proofErr w:type="spellStart"/>
+      <w:proofErr w:type="gramStart"/>
+      <w:r>
+        <w:t>fileURLToPath</w:t>
+      </w:r>
+      <w:proofErr w:type="spellEnd"/>
+      <w:r>
+        <w:t>(</w:t>
+      </w:r>
+      <w:proofErr w:type="gramEnd"/>
+      <w:r>
+        <w:t xml:space="preserve">new </w:t>
+      </w:r>
+      <w:proofErr w:type="gramStart"/>
+      <w:r>
+        <w:t>URL('./</w:t>
+      </w:r>
+      <w:proofErr w:type="spellStart"/>
+      <w:proofErr w:type="gramEnd"/>
+      <w:r>
+        <w:t>src</w:t>
+      </w:r>
+      <w:proofErr w:type="spellEnd"/>
+      <w:r>
+        <w:t>', import.meta.url))</w:t>
+      </w:r>
+    </w:p>
+    <w:p>
+      <w:pPr>
+        <w:spacing w:line="276" w:lineRule="auto"/>
+        <w:jc w:val="both"/>
+      </w:pPr>
+      <w:r>
+        <w:t xml:space="preserve">    }</w:t>
+      </w:r>
+    </w:p>
+    <w:p>
+      <w:pPr>
+        <w:spacing w:line="276" w:lineRule="auto"/>
+        <w:jc w:val="both"/>
+      </w:pPr>
+      <w:r>
+        <w:t xml:space="preserve">  }</w:t>
+      </w:r>
+    </w:p>
+    <w:p>
+      <w:pPr>
+        <w:spacing w:line="276" w:lineRule="auto"/>
+        <w:jc w:val="both"/>
+      </w:pPr>
+      <w:r>
+        <w:t>})</w:t>
       </w:r>
     </w:p>
     <w:p>
@@ -262,7 +1247,7 @@
         <w:jc w:val="both"/>
       </w:pPr>
       <w:r>
-        <w:t>3. Update vite.config.js</w:t>
+        <w:t>4. Import Quasar CSS and Icons in main.js</w:t>
       </w:r>
     </w:p>
     <w:p>
@@ -285,16 +1270,16 @@
       </w:r>
       <w:proofErr w:type="spellStart"/>
       <w:r>
-        <w:t>fileURLToPath</w:t>
-      </w:r>
-      <w:proofErr w:type="spellEnd"/>
-      <w:proofErr w:type="gramEnd"/>
-      <w:r>
-        <w:t>, URL } from '</w:t>
-      </w:r>
-      <w:proofErr w:type="spellStart"/>
-      <w:r>
-        <w:t>node:url</w:t>
+        <w:t>createApp</w:t>
+      </w:r>
+      <w:proofErr w:type="spellEnd"/>
+      <w:proofErr w:type="gramEnd"/>
+      <w:r>
+        <w:t xml:space="preserve"> } from '</w:t>
+      </w:r>
+      <w:proofErr w:type="spellStart"/>
+      <w:r>
+        <w:t>vue</w:t>
       </w:r>
       <w:proofErr w:type="spellEnd"/>
       <w:r>
@@ -311,20 +1296,24 @@
       </w:r>
       <w:proofErr w:type="gramStart"/>
       <w:r>
-        <w:t xml:space="preserve">{ </w:t>
-      </w:r>
-      <w:proofErr w:type="spellStart"/>
-      <w:r>
-        <w:t>defineConfig</w:t>
-      </w:r>
-      <w:proofErr w:type="spellEnd"/>
-      <w:proofErr w:type="gramEnd"/>
-      <w:r>
-        <w:t xml:space="preserve"> } from '</w:t>
-      </w:r>
-      <w:proofErr w:type="spellStart"/>
-      <w:r>
-        <w:t>vite</w:t>
+        <w:t>{ Quasar</w:t>
+      </w:r>
+      <w:proofErr w:type="gramEnd"/>
+      <w:r>
+        <w:t xml:space="preserve"> } from 'quasar'</w:t>
+      </w:r>
+    </w:p>
+    <w:p>
+      <w:pPr>
+        <w:spacing w:line="276" w:lineRule="auto"/>
+        <w:jc w:val="both"/>
+      </w:pPr>
+      <w:r>
+        <w:t>import App from './</w:t>
+      </w:r>
+      <w:proofErr w:type="spellStart"/>
+      <w:r>
+        <w:t>App.vue</w:t>
       </w:r>
       <w:proofErr w:type="spellEnd"/>
       <w:r>
@@ -336,28 +1325,43 @@
         <w:spacing w:line="276" w:lineRule="auto"/>
         <w:jc w:val="both"/>
       </w:pPr>
-      <w:r>
-        <w:t xml:space="preserve">import </w:t>
-      </w:r>
-      <w:proofErr w:type="spellStart"/>
-      <w:r>
-        <w:t>vue</w:t>
-      </w:r>
-      <w:proofErr w:type="spellEnd"/>
-      <w:r>
-        <w:t xml:space="preserve"> from '@</w:t>
-      </w:r>
-      <w:proofErr w:type="spellStart"/>
-      <w:r>
-        <w:t>vitejs</w:t>
-      </w:r>
-      <w:proofErr w:type="spellEnd"/>
-      <w:r>
-        <w:t>/plugin-</w:t>
-      </w:r>
-      <w:proofErr w:type="spellStart"/>
-      <w:r>
-        <w:t>vue</w:t>
+    </w:p>
+    <w:p>
+      <w:pPr>
+        <w:spacing w:line="276" w:lineRule="auto"/>
+        <w:jc w:val="both"/>
+      </w:pPr>
+      <w:r>
+        <w:t>// Import Quasar styling and icons</w:t>
+      </w:r>
+    </w:p>
+    <w:p>
+      <w:pPr>
+        <w:spacing w:line="276" w:lineRule="auto"/>
+        <w:jc w:val="both"/>
+      </w:pPr>
+      <w:r>
+        <w:t>import 'quasar/</w:t>
+      </w:r>
+      <w:proofErr w:type="spellStart"/>
+      <w:r>
+        <w:t>src</w:t>
+      </w:r>
+      <w:proofErr w:type="spellEnd"/>
+      <w:r>
+        <w:t>/</w:t>
+      </w:r>
+      <w:proofErr w:type="spellStart"/>
+      <w:r>
+        <w:t>css</w:t>
+      </w:r>
+      <w:proofErr w:type="spellEnd"/>
+      <w:r>
+        <w:t>/</w:t>
+      </w:r>
+      <w:proofErr w:type="spellStart"/>
+      <w:r>
+        <w:t>index.sass</w:t>
       </w:r>
       <w:proofErr w:type="spellEnd"/>
       <w:r>
@@ -370,51 +1374,32 @@
         <w:jc w:val="both"/>
       </w:pPr>
       <w:r>
-        <w:t xml:space="preserve">import </w:t>
-      </w:r>
-      <w:proofErr w:type="gramStart"/>
-      <w:r>
-        <w:t>{ quasar</w:t>
-      </w:r>
-      <w:proofErr w:type="gramEnd"/>
-      <w:r>
-        <w:t xml:space="preserve">, </w:t>
-      </w:r>
-      <w:proofErr w:type="spellStart"/>
-      <w:r>
-        <w:t>transformAssetUrls</w:t>
-      </w:r>
-      <w:proofErr w:type="spellEnd"/>
-      <w:r>
-        <w:t xml:space="preserve"> } from '@quasar/</w:t>
-      </w:r>
-      <w:proofErr w:type="spellStart"/>
-      <w:r>
-        <w:t>vite</w:t>
-      </w:r>
-      <w:proofErr w:type="spellEnd"/>
-      <w:r>
-        <w:t>-plugin'</w:t>
-      </w:r>
-    </w:p>
-    <w:p>
-      <w:pPr>
-        <w:spacing w:line="276" w:lineRule="auto"/>
-        <w:jc w:val="both"/>
-      </w:pPr>
-    </w:p>
-    <w:p>
-      <w:pPr>
-        <w:spacing w:line="276" w:lineRule="auto"/>
-        <w:jc w:val="both"/>
-      </w:pPr>
-      <w:r>
-        <w:t xml:space="preserve">export default </w:t>
-      </w:r>
-      <w:proofErr w:type="spellStart"/>
-      <w:proofErr w:type="gramStart"/>
-      <w:r>
-        <w:t>defineConfig</w:t>
+        <w:t>import '@quasar/extras/material-icons/material-icons.css'</w:t>
+      </w:r>
+    </w:p>
+    <w:p>
+      <w:pPr>
+        <w:spacing w:line="276" w:lineRule="auto"/>
+        <w:jc w:val="both"/>
+      </w:pPr>
+    </w:p>
+    <w:p>
+      <w:pPr>
+        <w:spacing w:line="276" w:lineRule="auto"/>
+        <w:jc w:val="both"/>
+      </w:pPr>
+      <w:proofErr w:type="spellStart"/>
+      <w:r>
+        <w:t>const</w:t>
+      </w:r>
+      <w:proofErr w:type="spellEnd"/>
+      <w:r>
+        <w:t xml:space="preserve"> app = </w:t>
+      </w:r>
+      <w:proofErr w:type="spellStart"/>
+      <w:proofErr w:type="gramStart"/>
+      <w:r>
+        <w:t>createApp</w:t>
       </w:r>
       <w:proofErr w:type="spellEnd"/>
       <w:r>
@@ -422,30 +1407,24 @@
       </w:r>
       <w:proofErr w:type="gramEnd"/>
       <w:r>
-        <w:t>{</w:t>
-      </w:r>
-    </w:p>
-    <w:p>
-      <w:pPr>
-        <w:spacing w:line="276" w:lineRule="auto"/>
-        <w:jc w:val="both"/>
-      </w:pPr>
-      <w:r>
-        <w:t xml:space="preserve">  plugins: [</w:t>
-      </w:r>
-    </w:p>
-    <w:p>
-      <w:pPr>
-        <w:spacing w:line="276" w:lineRule="auto"/>
-        <w:jc w:val="both"/>
-      </w:pPr>
-      <w:r>
-        <w:t xml:space="preserve">    </w:t>
-      </w:r>
-      <w:proofErr w:type="spellStart"/>
-      <w:proofErr w:type="gramStart"/>
-      <w:r>
-        <w:t>vue</w:t>
+        <w:t>App)</w:t>
+      </w:r>
+    </w:p>
+    <w:p>
+      <w:pPr>
+        <w:spacing w:line="276" w:lineRule="auto"/>
+        <w:jc w:val="both"/>
+      </w:pPr>
+    </w:p>
+    <w:p>
+      <w:pPr>
+        <w:spacing w:line="276" w:lineRule="auto"/>
+        <w:jc w:val="both"/>
+      </w:pPr>
+      <w:proofErr w:type="spellStart"/>
+      <w:proofErr w:type="gramStart"/>
+      <w:r>
+        <w:t>app.use</w:t>
       </w:r>
       <w:proofErr w:type="spellEnd"/>
       <w:r>
@@ -453,815 +1432,432 @@
       </w:r>
       <w:proofErr w:type="gramEnd"/>
       <w:r>
-        <w:t>{</w:t>
-      </w:r>
-    </w:p>
-    <w:p>
-      <w:pPr>
-        <w:spacing w:line="276" w:lineRule="auto"/>
-        <w:jc w:val="both"/>
-      </w:pPr>
-      <w:r>
-        <w:t xml:space="preserve">      template: </w:t>
-      </w:r>
-      <w:proofErr w:type="gramStart"/>
-      <w:r>
-        <w:t xml:space="preserve">{ </w:t>
-      </w:r>
-      <w:proofErr w:type="spellStart"/>
-      <w:r>
-        <w:t>transformAssetUrls</w:t>
-      </w:r>
-      <w:proofErr w:type="spellEnd"/>
-      <w:proofErr w:type="gramEnd"/>
-      <w:r>
-        <w:t xml:space="preserve"> }</w:t>
-      </w:r>
-    </w:p>
-    <w:p>
-      <w:pPr>
-        <w:spacing w:line="276" w:lineRule="auto"/>
-        <w:jc w:val="both"/>
-      </w:pPr>
-      <w:r>
-        <w:t xml:space="preserve">    }),</w:t>
-      </w:r>
-    </w:p>
-    <w:p>
-      <w:pPr>
+        <w:t>Quasar, {</w:t>
+      </w:r>
+    </w:p>
+    <w:p>
+      <w:pPr>
+        <w:spacing w:line="276" w:lineRule="auto"/>
+        <w:jc w:val="both"/>
+      </w:pPr>
+      <w:r>
+        <w:t xml:space="preserve">  plugins: {} // You can add Quasar plugins here</w:t>
+      </w:r>
+    </w:p>
+    <w:p>
+      <w:pPr>
+        <w:spacing w:line="276" w:lineRule="auto"/>
+        <w:jc w:val="both"/>
+      </w:pPr>
+      <w:r>
+        <w:t>})</w:t>
+      </w:r>
+    </w:p>
+    <w:p>
+      <w:pPr>
+        <w:spacing w:line="276" w:lineRule="auto"/>
+        <w:jc w:val="both"/>
+      </w:pPr>
+    </w:p>
+    <w:p>
+      <w:pPr>
+        <w:spacing w:line="276" w:lineRule="auto"/>
+        <w:jc w:val="both"/>
+      </w:pPr>
+      <w:proofErr w:type="spellStart"/>
+      <w:proofErr w:type="gramStart"/>
+      <w:r>
+        <w:t>app.mount</w:t>
+      </w:r>
+      <w:proofErr w:type="spellEnd"/>
+      <w:proofErr w:type="gramEnd"/>
+      <w:r>
+        <w:t>('#app')</w:t>
+      </w:r>
+    </w:p>
+    <w:p>
+      <w:pPr>
+        <w:spacing w:line="276" w:lineRule="auto"/>
+        <w:jc w:val="both"/>
+      </w:pPr>
+    </w:p>
+    <w:p>
+      <w:pPr>
+        <w:spacing w:line="276" w:lineRule="auto"/>
+        <w:jc w:val="both"/>
+      </w:pPr>
+    </w:p>
+    <w:p>
+      <w:pPr>
+        <w:spacing w:line="276" w:lineRule="auto"/>
+        <w:jc w:val="both"/>
+      </w:pPr>
+    </w:p>
+    <w:p>
+      <w:pPr>
+        <w:spacing w:line="276" w:lineRule="auto"/>
+        <w:jc w:val="both"/>
+      </w:pPr>
+    </w:p>
+    <w:p>
+      <w:pPr>
+        <w:spacing w:line="276" w:lineRule="auto"/>
+        <w:jc w:val="both"/>
+      </w:pPr>
+    </w:p>
+    <w:p>
+      <w:pPr>
+        <w:spacing w:line="276" w:lineRule="auto"/>
+        <w:jc w:val="both"/>
+      </w:pPr>
+    </w:p>
+    <w:p>
+      <w:pPr>
+        <w:spacing w:line="276" w:lineRule="auto"/>
+        <w:jc w:val="both"/>
+      </w:pPr>
+    </w:p>
+    <w:p>
+      <w:pPr>
+        <w:pStyle w:val="Heading1"/>
+        <w:spacing w:line="276" w:lineRule="auto"/>
+        <w:jc w:val="both"/>
+      </w:pPr>
+      <w:r>
+        <w:t>5. Create quasar-</w:t>
+      </w:r>
+      <w:proofErr w:type="spellStart"/>
+      <w:proofErr w:type="gramStart"/>
+      <w:r>
+        <w:t>variables.sass</w:t>
+      </w:r>
+      <w:proofErr w:type="spellEnd"/>
+      <w:proofErr w:type="gramEnd"/>
+      <w:r>
+        <w:t xml:space="preserve"> in </w:t>
+      </w:r>
+      <w:proofErr w:type="spellStart"/>
+      <w:r>
+        <w:t>src</w:t>
+      </w:r>
+      <w:proofErr w:type="spellEnd"/>
+      <w:r>
+        <w:t>/</w:t>
+      </w:r>
+    </w:p>
+    <w:p>
+      <w:pPr>
+        <w:spacing w:line="276" w:lineRule="auto"/>
+        <w:jc w:val="both"/>
+      </w:pPr>
+      <w:r>
+        <w:t xml:space="preserve">This file lets you customize theme </w:t>
+      </w:r>
+      <w:proofErr w:type="spellStart"/>
+      <w:r>
+        <w:t>colors</w:t>
+      </w:r>
+      <w:proofErr w:type="spellEnd"/>
+      <w:r>
+        <w:t xml:space="preserve"> (optional):</w:t>
+      </w:r>
+    </w:p>
+    <w:p>
+      <w:pPr>
+        <w:spacing w:line="276" w:lineRule="auto"/>
+        <w:jc w:val="both"/>
+      </w:pPr>
+    </w:p>
+    <w:p>
+      <w:pPr>
+        <w:spacing w:line="276" w:lineRule="auto"/>
+        <w:jc w:val="both"/>
+      </w:pPr>
+    </w:p>
+    <w:p>
+      <w:pPr>
+        <w:spacing w:line="276" w:lineRule="auto"/>
+        <w:jc w:val="both"/>
+      </w:pPr>
+      <w:r>
+        <w:t xml:space="preserve">// </w:t>
+      </w:r>
+      <w:proofErr w:type="spellStart"/>
+      <w:r>
+        <w:t>src</w:t>
+      </w:r>
+      <w:proofErr w:type="spellEnd"/>
+      <w:r>
+        <w:t>/quasar-</w:t>
+      </w:r>
+      <w:proofErr w:type="spellStart"/>
+      <w:r>
+        <w:t>variables.sass</w:t>
+      </w:r>
+      <w:proofErr w:type="spellEnd"/>
+    </w:p>
+    <w:p>
+      <w:pPr>
+        <w:spacing w:line="276" w:lineRule="auto"/>
+        <w:jc w:val="both"/>
+      </w:pPr>
+      <w:r>
+        <w:t>$primary: #027be3</w:t>
+      </w:r>
+    </w:p>
+    <w:p>
+      <w:pPr>
+        <w:spacing w:line="276" w:lineRule="auto"/>
+        <w:jc w:val="both"/>
+      </w:pPr>
+      <w:r>
+        <w:t>$secondary: #26a69a</w:t>
+      </w:r>
+    </w:p>
+    <w:p>
+      <w:pPr>
+        <w:spacing w:line="276" w:lineRule="auto"/>
+        <w:jc w:val="both"/>
+      </w:pPr>
+      <w:r>
+        <w:t>$accent: #9c27b0</w:t>
+      </w:r>
+    </w:p>
+    <w:p>
+      <w:pPr>
+        <w:spacing w:line="276" w:lineRule="auto"/>
+        <w:jc w:val="both"/>
+      </w:pPr>
+      <w:r>
+        <w:t>$dark: #1d1d1d</w:t>
+      </w:r>
+    </w:p>
+    <w:p>
+      <w:pPr>
+        <w:spacing w:line="276" w:lineRule="auto"/>
+        <w:jc w:val="both"/>
+      </w:pPr>
+      <w:r>
+        <w:t>$positive: #21ba45</w:t>
+      </w:r>
+    </w:p>
+    <w:p>
+      <w:pPr>
+        <w:spacing w:line="276" w:lineRule="auto"/>
+        <w:jc w:val="both"/>
+      </w:pPr>
+      <w:r>
+        <w:t>$negative: #c10015</w:t>
+      </w:r>
+    </w:p>
+    <w:p>
+      <w:pPr>
+        <w:spacing w:line="276" w:lineRule="auto"/>
+        <w:jc w:val="both"/>
+      </w:pPr>
+      <w:r>
+        <w:t>$info: #31ccec</w:t>
+      </w:r>
+    </w:p>
+    <w:p>
+      <w:pPr>
+        <w:spacing w:line="276" w:lineRule="auto"/>
+        <w:jc w:val="both"/>
+      </w:pPr>
+      <w:r>
+        <w:t>$warning: #f2c037</w:t>
+      </w:r>
+    </w:p>
+    <w:p>
+      <w:pPr>
+        <w:spacing w:line="276" w:lineRule="auto"/>
+        <w:jc w:val="both"/>
+      </w:pPr>
+    </w:p>
+    <w:p>
+      <w:pPr>
+        <w:pStyle w:val="Heading1"/>
+        <w:spacing w:line="276" w:lineRule="auto"/>
+        <w:jc w:val="both"/>
+      </w:pPr>
+      <w:r>
+        <w:t xml:space="preserve">Quasar CSS Class </w:t>
+      </w:r>
+      <w:proofErr w:type="spellStart"/>
+      <w:r>
+        <w:t>Cheatsheet</w:t>
+      </w:r>
+      <w:proofErr w:type="spellEnd"/>
+    </w:p>
+    <w:p>
+      <w:pPr>
+        <w:pStyle w:val="Heading1"/>
+        <w:spacing w:line="276" w:lineRule="auto"/>
+        <w:jc w:val="both"/>
+      </w:pPr>
+      <w:r>
+        <w:t>1. Spacing (Margin &amp; Padding)</w:t>
+      </w:r>
+    </w:p>
+    <w:p>
+      <w:pPr>
+        <w:pStyle w:val="ListBullet"/>
+        <w:jc w:val="both"/>
+      </w:pPr>
+      <w:r>
+        <w:t>q-mt-</w:t>
+      </w:r>
+      <w:proofErr w:type="spellStart"/>
+      <w:r>
+        <w:t>sm</w:t>
+      </w:r>
+      <w:proofErr w:type="spellEnd"/>
+      <w:r>
+        <w:t xml:space="preserve"> → margin-top: small</w:t>
+      </w:r>
+    </w:p>
+    <w:p>
+      <w:pPr>
+        <w:pStyle w:val="ListBullet"/>
+        <w:jc w:val="both"/>
+      </w:pPr>
+      <w:r>
+        <w:t>q-pa-md → padding: medium</w:t>
+      </w:r>
+    </w:p>
+    <w:p>
+      <w:pPr>
+        <w:pStyle w:val="ListBullet"/>
+        <w:jc w:val="both"/>
+      </w:pPr>
+      <w:r>
+        <w:t>Format: q-[m/</w:t>
+      </w:r>
+      <w:proofErr w:type="gramStart"/>
+      <w:r>
+        <w:t>p][</w:t>
+      </w:r>
+      <w:proofErr w:type="gramEnd"/>
+      <w:r>
+        <w:t>t/r/b/l/x/y]-[none/</w:t>
+      </w:r>
+      <w:proofErr w:type="spellStart"/>
+      <w:r>
+        <w:t>xs</w:t>
+      </w:r>
+      <w:proofErr w:type="spellEnd"/>
+      <w:r>
+        <w:t>/</w:t>
+      </w:r>
+      <w:proofErr w:type="spellStart"/>
+      <w:r>
+        <w:t>sm</w:t>
+      </w:r>
+      <w:proofErr w:type="spellEnd"/>
+      <w:r>
+        <w:t>/md/lg/xl]</w:t>
+      </w:r>
+    </w:p>
+    <w:p>
+      <w:pPr>
+        <w:pStyle w:val="Heading1"/>
+        <w:spacing w:line="276" w:lineRule="auto"/>
+        <w:jc w:val="both"/>
+      </w:pPr>
+      <w:r>
+        <w:t>2. Flexbox</w:t>
+      </w:r>
+    </w:p>
+    <w:p>
+      <w:pPr>
+        <w:pStyle w:val="ListBullet"/>
+        <w:jc w:val="both"/>
+      </w:pPr>
+      <w:r>
+        <w:t>row, column</w:t>
+      </w:r>
+    </w:p>
+    <w:p>
+      <w:pPr>
+        <w:pStyle w:val="ListBullet"/>
+        <w:jc w:val="both"/>
+      </w:pPr>
+      <w:r>
+        <w:t>justify-center, justify-between, justify-end</w:t>
+      </w:r>
+    </w:p>
+    <w:p>
+      <w:pPr>
+        <w:pStyle w:val="ListBullet"/>
+        <w:jc w:val="both"/>
+      </w:pPr>
+      <w:r>
+        <w:t>items-center, items-start, items-end</w:t>
+      </w:r>
+    </w:p>
+    <w:p>
+      <w:pPr>
+        <w:pStyle w:val="ListBullet"/>
+        <w:jc w:val="both"/>
+      </w:pPr>
+      <w:r>
+        <w:t>wrap, no-wrap</w:t>
+      </w:r>
+    </w:p>
+    <w:p>
+      <w:pPr>
+        <w:pStyle w:val="Heading1"/>
+        <w:spacing w:line="276" w:lineRule="auto"/>
+        <w:jc w:val="both"/>
+      </w:pPr>
+      <w:r>
+        <w:t>3. Typography</w:t>
+      </w:r>
+    </w:p>
+    <w:p>
+      <w:pPr>
+        <w:pStyle w:val="ListBullet"/>
+        <w:jc w:val="both"/>
+      </w:pPr>
+      <w:r>
+        <w:t>text-h1, text-subtitle1, text-body2, text-caption</w:t>
+      </w:r>
+    </w:p>
+    <w:p>
+      <w:pPr>
+        <w:pStyle w:val="ListBullet"/>
+        <w:jc w:val="both"/>
+      </w:pPr>
+      <w:r>
+        <w:t>text-bold, text-italic</w:t>
+      </w:r>
+    </w:p>
+    <w:p>
+      <w:pPr>
+        <w:pStyle w:val="ListBullet"/>
+        <w:jc w:val="both"/>
+      </w:pPr>
+      <w:r>
+        <w:t>text-center, text-right, text-left</w:t>
+      </w:r>
+    </w:p>
+    <w:p>
+      <w:pPr>
+        <w:pStyle w:val="ListBullet"/>
+        <w:jc w:val="both"/>
+      </w:pPr>
+      <w:r>
+        <w:t>text-uppercase, text-capitalize, text-lowercase</w:t>
+      </w:r>
+    </w:p>
+    <w:p>
+      <w:pPr>
+        <w:pStyle w:val="Heading1"/>
         <w:spacing w:line="276" w:lineRule="auto"/>
         <w:jc w:val="both"/>
       </w:pPr>
       <w:r>
         <w:lastRenderedPageBreak/>
-        <w:t xml:space="preserve">    </w:t>
-      </w:r>
-      <w:proofErr w:type="gramStart"/>
-      <w:r>
-        <w:t>quasar(</w:t>
-      </w:r>
-      <w:proofErr w:type="gramEnd"/>
-      <w:r>
-        <w:t>{</w:t>
-      </w:r>
-    </w:p>
-    <w:p>
-      <w:pPr>
-        <w:spacing w:line="276" w:lineRule="auto"/>
-        <w:jc w:val="both"/>
-      </w:pPr>
-      <w:r>
-        <w:t xml:space="preserve">      </w:t>
-      </w:r>
-      <w:proofErr w:type="spellStart"/>
-      <w:r>
-        <w:t>sassVariables</w:t>
-      </w:r>
-      <w:proofErr w:type="spellEnd"/>
-      <w:r>
-        <w:t xml:space="preserve">: </w:t>
-      </w:r>
-      <w:proofErr w:type="spellStart"/>
-      <w:proofErr w:type="gramStart"/>
-      <w:r>
-        <w:t>fileURLToPath</w:t>
-      </w:r>
-      <w:proofErr w:type="spellEnd"/>
-      <w:r>
-        <w:t>(</w:t>
-      </w:r>
-      <w:proofErr w:type="gramEnd"/>
-      <w:r>
-        <w:t>new URL('./</w:t>
-      </w:r>
-      <w:proofErr w:type="spellStart"/>
-      <w:r>
-        <w:t>src</w:t>
-      </w:r>
-      <w:proofErr w:type="spellEnd"/>
-      <w:r>
-        <w:t>/quasar-</w:t>
-      </w:r>
-      <w:proofErr w:type="spellStart"/>
-      <w:r>
-        <w:t>variables.sass</w:t>
-      </w:r>
-      <w:proofErr w:type="spellEnd"/>
-      <w:r>
-        <w:t>', import.meta.url))</w:t>
-      </w:r>
-    </w:p>
-    <w:p>
-      <w:pPr>
-        <w:spacing w:line="276" w:lineRule="auto"/>
-        <w:jc w:val="both"/>
-      </w:pPr>
-      <w:r>
-        <w:t xml:space="preserve">    })</w:t>
-      </w:r>
-    </w:p>
-    <w:p>
-      <w:pPr>
-        <w:spacing w:line="276" w:lineRule="auto"/>
-        <w:jc w:val="both"/>
-      </w:pPr>
-      <w:r>
-        <w:t xml:space="preserve">  ],</w:t>
-      </w:r>
-    </w:p>
-    <w:p>
-      <w:pPr>
-        <w:spacing w:line="276" w:lineRule="auto"/>
-        <w:jc w:val="both"/>
-      </w:pPr>
-      <w:r>
-        <w:t xml:space="preserve">  resolve: {</w:t>
-      </w:r>
-    </w:p>
-    <w:p>
-      <w:pPr>
-        <w:spacing w:line="276" w:lineRule="auto"/>
-        <w:jc w:val="both"/>
-      </w:pPr>
-      <w:r>
-        <w:t xml:space="preserve">    alias: {</w:t>
-      </w:r>
-    </w:p>
-    <w:p>
-      <w:pPr>
-        <w:spacing w:line="276" w:lineRule="auto"/>
-        <w:jc w:val="both"/>
-      </w:pPr>
-      <w:r>
-        <w:t xml:space="preserve">      '@': </w:t>
-      </w:r>
-      <w:proofErr w:type="spellStart"/>
-      <w:proofErr w:type="gramStart"/>
-      <w:r>
-        <w:t>fileURLToPath</w:t>
-      </w:r>
-      <w:proofErr w:type="spellEnd"/>
-      <w:r>
-        <w:t>(</w:t>
-      </w:r>
-      <w:proofErr w:type="gramEnd"/>
-      <w:r>
-        <w:t>new URL('./</w:t>
-      </w:r>
-      <w:proofErr w:type="spellStart"/>
-      <w:r>
-        <w:t>src</w:t>
-      </w:r>
-      <w:proofErr w:type="spellEnd"/>
-      <w:r>
-        <w:t>', import.meta.url))</w:t>
-      </w:r>
-    </w:p>
-    <w:p>
-      <w:pPr>
-        <w:spacing w:line="276" w:lineRule="auto"/>
-        <w:jc w:val="both"/>
-      </w:pPr>
-      <w:r>
-        <w:t xml:space="preserve">    }</w:t>
-      </w:r>
-    </w:p>
-    <w:p>
-      <w:pPr>
-        <w:spacing w:line="276" w:lineRule="auto"/>
-        <w:jc w:val="both"/>
-      </w:pPr>
-      <w:r>
-        <w:t xml:space="preserve">  }</w:t>
-      </w:r>
-    </w:p>
-    <w:p>
-      <w:pPr>
-        <w:spacing w:line="276" w:lineRule="auto"/>
-        <w:jc w:val="both"/>
-      </w:pPr>
-      <w:r>
-        <w:t>})</w:t>
-      </w:r>
-    </w:p>
-    <w:p>
-      <w:pPr>
-        <w:pStyle w:val="Heading1"/>
-        <w:spacing w:line="276" w:lineRule="auto"/>
-        <w:jc w:val="both"/>
-      </w:pPr>
-      <w:r>
-        <w:t>4. Import Quasar CSS and Icons in main.js</w:t>
-      </w:r>
-    </w:p>
-    <w:p>
-      <w:pPr>
-        <w:spacing w:line="276" w:lineRule="auto"/>
-        <w:jc w:val="both"/>
-      </w:pPr>
-    </w:p>
-    <w:p>
-      <w:pPr>
-        <w:spacing w:line="276" w:lineRule="auto"/>
-        <w:jc w:val="both"/>
-      </w:pPr>
-      <w:r>
-        <w:t xml:space="preserve">import </w:t>
-      </w:r>
-      <w:proofErr w:type="gramStart"/>
-      <w:r>
-        <w:t xml:space="preserve">{ </w:t>
-      </w:r>
-      <w:proofErr w:type="spellStart"/>
-      <w:r>
-        <w:t>createApp</w:t>
-      </w:r>
-      <w:proofErr w:type="spellEnd"/>
-      <w:proofErr w:type="gramEnd"/>
-      <w:r>
-        <w:t xml:space="preserve"> } from '</w:t>
-      </w:r>
-      <w:proofErr w:type="spellStart"/>
-      <w:r>
-        <w:t>vue</w:t>
-      </w:r>
-      <w:proofErr w:type="spellEnd"/>
-      <w:r>
-        <w:t>'</w:t>
-      </w:r>
-    </w:p>
-    <w:p>
-      <w:pPr>
-        <w:spacing w:line="276" w:lineRule="auto"/>
-        <w:jc w:val="both"/>
-      </w:pPr>
-      <w:r>
-        <w:t xml:space="preserve">import </w:t>
-      </w:r>
-      <w:proofErr w:type="gramStart"/>
-      <w:r>
-        <w:t>{ Quasar</w:t>
-      </w:r>
-      <w:proofErr w:type="gramEnd"/>
-      <w:r>
-        <w:t xml:space="preserve"> } from 'quasar'</w:t>
-      </w:r>
-    </w:p>
-    <w:p>
-      <w:pPr>
-        <w:spacing w:line="276" w:lineRule="auto"/>
-        <w:jc w:val="both"/>
-      </w:pPr>
-      <w:r>
-        <w:t>import App from './</w:t>
-      </w:r>
-      <w:proofErr w:type="spellStart"/>
-      <w:r>
-        <w:t>App.vue</w:t>
-      </w:r>
-      <w:proofErr w:type="spellEnd"/>
-      <w:r>
-        <w:t>'</w:t>
-      </w:r>
-    </w:p>
-    <w:p>
-      <w:pPr>
-        <w:spacing w:line="276" w:lineRule="auto"/>
-        <w:jc w:val="both"/>
-      </w:pPr>
-    </w:p>
-    <w:p>
-      <w:pPr>
-        <w:spacing w:line="276" w:lineRule="auto"/>
-        <w:jc w:val="both"/>
-      </w:pPr>
-      <w:r>
-        <w:t>// Import Quasar styling and icons</w:t>
-      </w:r>
-    </w:p>
-    <w:p>
-      <w:pPr>
-        <w:spacing w:line="276" w:lineRule="auto"/>
-        <w:jc w:val="both"/>
-      </w:pPr>
-      <w:r>
-        <w:t>import 'quasar/</w:t>
-      </w:r>
-      <w:proofErr w:type="spellStart"/>
-      <w:r>
-        <w:t>src</w:t>
-      </w:r>
-      <w:proofErr w:type="spellEnd"/>
-      <w:r>
-        <w:t>/</w:t>
-      </w:r>
-      <w:proofErr w:type="spellStart"/>
-      <w:r>
-        <w:t>css</w:t>
-      </w:r>
-      <w:proofErr w:type="spellEnd"/>
-      <w:r>
-        <w:t>/</w:t>
-      </w:r>
-      <w:proofErr w:type="spellStart"/>
-      <w:r>
-        <w:t>index.sass</w:t>
-      </w:r>
-      <w:proofErr w:type="spellEnd"/>
-      <w:r>
-        <w:t>'</w:t>
-      </w:r>
-    </w:p>
-    <w:p>
-      <w:pPr>
-        <w:spacing w:line="276" w:lineRule="auto"/>
-        <w:jc w:val="both"/>
-      </w:pPr>
-      <w:r>
-        <w:t>import '@quasar/extras/material-icons/material-icons.css'</w:t>
-      </w:r>
-    </w:p>
-    <w:p>
-      <w:pPr>
-        <w:spacing w:line="276" w:lineRule="auto"/>
-        <w:jc w:val="both"/>
-      </w:pPr>
-    </w:p>
-    <w:p>
-      <w:pPr>
-        <w:spacing w:line="276" w:lineRule="auto"/>
-        <w:jc w:val="both"/>
-      </w:pPr>
-      <w:proofErr w:type="spellStart"/>
-      <w:r>
-        <w:t>const</w:t>
-      </w:r>
-      <w:proofErr w:type="spellEnd"/>
-      <w:r>
-        <w:t xml:space="preserve"> app = </w:t>
-      </w:r>
-      <w:proofErr w:type="spellStart"/>
-      <w:proofErr w:type="gramStart"/>
-      <w:r>
-        <w:t>createApp</w:t>
-      </w:r>
-      <w:proofErr w:type="spellEnd"/>
-      <w:r>
-        <w:t>(</w:t>
-      </w:r>
-      <w:proofErr w:type="gramEnd"/>
-      <w:r>
-        <w:t>App)</w:t>
-      </w:r>
-    </w:p>
-    <w:p>
-      <w:pPr>
-        <w:spacing w:line="276" w:lineRule="auto"/>
-        <w:jc w:val="both"/>
-      </w:pPr>
-    </w:p>
-    <w:p>
-      <w:pPr>
-        <w:spacing w:line="276" w:lineRule="auto"/>
-        <w:jc w:val="both"/>
-      </w:pPr>
-      <w:proofErr w:type="spellStart"/>
-      <w:proofErr w:type="gramStart"/>
-      <w:r>
-        <w:t>app.use</w:t>
-      </w:r>
-      <w:proofErr w:type="spellEnd"/>
-      <w:r>
-        <w:t>(</w:t>
-      </w:r>
-      <w:proofErr w:type="gramEnd"/>
-      <w:r>
-        <w:t>Quasar, {</w:t>
-      </w:r>
-    </w:p>
-    <w:p>
-      <w:pPr>
-        <w:spacing w:line="276" w:lineRule="auto"/>
-        <w:jc w:val="both"/>
-      </w:pPr>
-      <w:r>
-        <w:t xml:space="preserve">  plugins: {} // You can add Quasar plugins here</w:t>
-      </w:r>
-    </w:p>
-    <w:p>
-      <w:pPr>
-        <w:spacing w:line="276" w:lineRule="auto"/>
-        <w:jc w:val="both"/>
-      </w:pPr>
-      <w:r>
-        <w:t>})</w:t>
-      </w:r>
-    </w:p>
-    <w:p>
-      <w:pPr>
-        <w:spacing w:line="276" w:lineRule="auto"/>
-        <w:jc w:val="both"/>
-      </w:pPr>
-    </w:p>
-    <w:p>
-      <w:pPr>
-        <w:spacing w:line="276" w:lineRule="auto"/>
-        <w:jc w:val="both"/>
-      </w:pPr>
-      <w:proofErr w:type="spellStart"/>
-      <w:proofErr w:type="gramStart"/>
-      <w:r>
-        <w:t>app.mount</w:t>
-      </w:r>
-      <w:proofErr w:type="spellEnd"/>
-      <w:proofErr w:type="gramEnd"/>
-      <w:r>
-        <w:t>('#app')</w:t>
-      </w:r>
-    </w:p>
-    <w:p>
-      <w:pPr>
-        <w:spacing w:line="276" w:lineRule="auto"/>
-        <w:jc w:val="both"/>
-      </w:pPr>
-    </w:p>
-    <w:p>
-      <w:pPr>
-        <w:spacing w:line="276" w:lineRule="auto"/>
-        <w:jc w:val="both"/>
-      </w:pPr>
-    </w:p>
-    <w:p>
-      <w:pPr>
-        <w:spacing w:line="276" w:lineRule="auto"/>
-        <w:jc w:val="both"/>
-      </w:pPr>
-    </w:p>
-    <w:p>
-      <w:pPr>
-        <w:spacing w:line="276" w:lineRule="auto"/>
-        <w:jc w:val="both"/>
-      </w:pPr>
-    </w:p>
-    <w:p>
-      <w:pPr>
-        <w:spacing w:line="276" w:lineRule="auto"/>
-        <w:jc w:val="both"/>
-      </w:pPr>
-    </w:p>
-    <w:p>
-      <w:pPr>
-        <w:spacing w:line="276" w:lineRule="auto"/>
-        <w:jc w:val="both"/>
-      </w:pPr>
-    </w:p>
-    <w:p>
-      <w:pPr>
-        <w:spacing w:line="276" w:lineRule="auto"/>
-        <w:jc w:val="both"/>
-      </w:pPr>
-    </w:p>
-    <w:p>
-      <w:pPr>
-        <w:pStyle w:val="Heading1"/>
-        <w:spacing w:line="276" w:lineRule="auto"/>
-        <w:jc w:val="both"/>
-      </w:pPr>
-      <w:r>
-        <w:t>5. Create quasar-</w:t>
-      </w:r>
-      <w:proofErr w:type="spellStart"/>
-      <w:proofErr w:type="gramStart"/>
-      <w:r>
-        <w:t>variables.sass</w:t>
-      </w:r>
-      <w:proofErr w:type="spellEnd"/>
-      <w:proofErr w:type="gramEnd"/>
-      <w:r>
-        <w:t xml:space="preserve"> in </w:t>
-      </w:r>
-      <w:proofErr w:type="spellStart"/>
-      <w:r>
-        <w:t>src</w:t>
-      </w:r>
-      <w:proofErr w:type="spellEnd"/>
-      <w:r>
-        <w:t>/</w:t>
-      </w:r>
-    </w:p>
-    <w:p>
-      <w:pPr>
-        <w:spacing w:line="276" w:lineRule="auto"/>
-        <w:jc w:val="both"/>
-      </w:pPr>
-      <w:r>
-        <w:t xml:space="preserve">This file lets you customize theme </w:t>
-      </w:r>
-      <w:proofErr w:type="spellStart"/>
-      <w:r>
-        <w:t>colors</w:t>
-      </w:r>
-      <w:proofErr w:type="spellEnd"/>
-      <w:r>
-        <w:t xml:space="preserve"> (optional):</w:t>
-      </w:r>
-    </w:p>
-    <w:p>
-      <w:pPr>
-        <w:spacing w:line="276" w:lineRule="auto"/>
-        <w:jc w:val="both"/>
-      </w:pPr>
-    </w:p>
-    <w:p>
-      <w:pPr>
-        <w:spacing w:line="276" w:lineRule="auto"/>
-        <w:jc w:val="both"/>
-      </w:pPr>
-    </w:p>
-    <w:p>
-      <w:pPr>
-        <w:spacing w:line="276" w:lineRule="auto"/>
-        <w:jc w:val="both"/>
-      </w:pPr>
-      <w:r>
-        <w:t xml:space="preserve">// </w:t>
-      </w:r>
-      <w:proofErr w:type="spellStart"/>
-      <w:r>
-        <w:t>src</w:t>
-      </w:r>
-      <w:proofErr w:type="spellEnd"/>
-      <w:r>
-        <w:t>/quasar-</w:t>
-      </w:r>
-      <w:proofErr w:type="spellStart"/>
-      <w:r>
-        <w:t>variables.sass</w:t>
-      </w:r>
-      <w:proofErr w:type="spellEnd"/>
-    </w:p>
-    <w:p>
-      <w:pPr>
-        <w:spacing w:line="276" w:lineRule="auto"/>
-        <w:jc w:val="both"/>
-      </w:pPr>
-      <w:r>
-        <w:t>$primary: #027be3</w:t>
-      </w:r>
-    </w:p>
-    <w:p>
-      <w:pPr>
-        <w:spacing w:line="276" w:lineRule="auto"/>
-        <w:jc w:val="both"/>
-      </w:pPr>
-      <w:r>
-        <w:t>$secondary: #26a69a</w:t>
-      </w:r>
-    </w:p>
-    <w:p>
-      <w:pPr>
-        <w:spacing w:line="276" w:lineRule="auto"/>
-        <w:jc w:val="both"/>
-      </w:pPr>
-      <w:r>
-        <w:t>$accent: #9c27b0</w:t>
-      </w:r>
-    </w:p>
-    <w:p>
-      <w:pPr>
-        <w:spacing w:line="276" w:lineRule="auto"/>
-        <w:jc w:val="both"/>
-      </w:pPr>
-      <w:r>
-        <w:t>$dark: #1d1d1d</w:t>
-      </w:r>
-    </w:p>
-    <w:p>
-      <w:pPr>
-        <w:spacing w:line="276" w:lineRule="auto"/>
-        <w:jc w:val="both"/>
-      </w:pPr>
-      <w:r>
-        <w:t>$positive: #21ba45</w:t>
-      </w:r>
-    </w:p>
-    <w:p>
-      <w:pPr>
-        <w:spacing w:line="276" w:lineRule="auto"/>
-        <w:jc w:val="both"/>
-      </w:pPr>
-      <w:r>
-        <w:t>$negative: #c10015</w:t>
-      </w:r>
-    </w:p>
-    <w:p>
-      <w:pPr>
-        <w:spacing w:line="276" w:lineRule="auto"/>
-        <w:jc w:val="both"/>
-      </w:pPr>
-      <w:r>
-        <w:t>$info: #31ccec</w:t>
-      </w:r>
-    </w:p>
-    <w:p>
-      <w:pPr>
-        <w:spacing w:line="276" w:lineRule="auto"/>
-        <w:jc w:val="both"/>
-      </w:pPr>
-      <w:r>
-        <w:t>$warning: #f2c037</w:t>
-      </w:r>
-    </w:p>
-    <w:p>
-      <w:pPr>
-        <w:spacing w:line="276" w:lineRule="auto"/>
-        <w:jc w:val="both"/>
-      </w:pPr>
-    </w:p>
-    <w:p>
-      <w:pPr>
-        <w:pStyle w:val="Heading1"/>
-        <w:spacing w:line="276" w:lineRule="auto"/>
-        <w:jc w:val="both"/>
-      </w:pPr>
-      <w:r>
-        <w:t xml:space="preserve">Quasar CSS Class </w:t>
-      </w:r>
-      <w:proofErr w:type="spellStart"/>
-      <w:r>
-        <w:t>Cheatsheet</w:t>
-      </w:r>
-      <w:proofErr w:type="spellEnd"/>
-    </w:p>
-    <w:p>
-      <w:pPr>
-        <w:pStyle w:val="Heading1"/>
-        <w:spacing w:line="276" w:lineRule="auto"/>
-        <w:jc w:val="both"/>
-      </w:pPr>
-      <w:r>
-        <w:t>1. Spacing (Margin &amp; Padding)</w:t>
-      </w:r>
-    </w:p>
-    <w:p>
-      <w:pPr>
-        <w:pStyle w:val="ListBullet"/>
-        <w:jc w:val="both"/>
-      </w:pPr>
-      <w:r>
-        <w:t>q-mt-</w:t>
-      </w:r>
-      <w:proofErr w:type="spellStart"/>
-      <w:r>
-        <w:t>sm</w:t>
-      </w:r>
-      <w:proofErr w:type="spellEnd"/>
-      <w:r>
-        <w:t xml:space="preserve"> → margin-top: small</w:t>
-      </w:r>
-    </w:p>
-    <w:p>
-      <w:pPr>
-        <w:pStyle w:val="ListBullet"/>
-        <w:jc w:val="both"/>
-      </w:pPr>
-      <w:r>
-        <w:t>q-pa-md → padding: medium</w:t>
-      </w:r>
-    </w:p>
-    <w:p>
-      <w:pPr>
-        <w:pStyle w:val="ListBullet"/>
-        <w:jc w:val="both"/>
-      </w:pPr>
-      <w:r>
-        <w:t>Format: q-[m/</w:t>
-      </w:r>
-      <w:proofErr w:type="gramStart"/>
-      <w:r>
-        <w:t>p][</w:t>
-      </w:r>
-      <w:proofErr w:type="gramEnd"/>
-      <w:r>
-        <w:t>t/r/b/l/x/y]-[none/</w:t>
-      </w:r>
-      <w:proofErr w:type="spellStart"/>
-      <w:r>
-        <w:t>xs</w:t>
-      </w:r>
-      <w:proofErr w:type="spellEnd"/>
-      <w:r>
-        <w:t>/</w:t>
-      </w:r>
-      <w:proofErr w:type="spellStart"/>
-      <w:r>
-        <w:t>sm</w:t>
-      </w:r>
-      <w:proofErr w:type="spellEnd"/>
-      <w:r>
-        <w:t>/md/lg/xl]</w:t>
-      </w:r>
-    </w:p>
-    <w:p>
-      <w:pPr>
-        <w:pStyle w:val="Heading1"/>
-        <w:spacing w:line="276" w:lineRule="auto"/>
-        <w:jc w:val="both"/>
-      </w:pPr>
-      <w:r>
-        <w:t>2. Flexbox</w:t>
-      </w:r>
-    </w:p>
-    <w:p>
-      <w:pPr>
-        <w:pStyle w:val="ListBullet"/>
-        <w:jc w:val="both"/>
-      </w:pPr>
-      <w:r>
-        <w:t>row, column</w:t>
-      </w:r>
-    </w:p>
-    <w:p>
-      <w:pPr>
-        <w:pStyle w:val="ListBullet"/>
-        <w:jc w:val="both"/>
-      </w:pPr>
-      <w:r>
-        <w:t>justify-center, justify-between, justify-end</w:t>
-      </w:r>
-    </w:p>
-    <w:p>
-      <w:pPr>
-        <w:pStyle w:val="ListBullet"/>
-        <w:jc w:val="both"/>
-      </w:pPr>
-      <w:r>
-        <w:t>items-center, items-start, items-end</w:t>
-      </w:r>
-    </w:p>
-    <w:p>
-      <w:pPr>
-        <w:pStyle w:val="ListBullet"/>
-        <w:jc w:val="both"/>
-      </w:pPr>
-      <w:r>
-        <w:t>wrap, no-wrap</w:t>
-      </w:r>
-    </w:p>
-    <w:p>
-      <w:pPr>
-        <w:pStyle w:val="Heading1"/>
-        <w:spacing w:line="276" w:lineRule="auto"/>
-        <w:jc w:val="both"/>
-      </w:pPr>
-      <w:r>
-        <w:t>3. Typography</w:t>
-      </w:r>
-    </w:p>
-    <w:p>
-      <w:pPr>
-        <w:pStyle w:val="ListBullet"/>
-        <w:jc w:val="both"/>
-      </w:pPr>
-      <w:r>
-        <w:t>text-h1, text-subtitle1, text-body2, text-caption</w:t>
-      </w:r>
-    </w:p>
-    <w:p>
-      <w:pPr>
-        <w:pStyle w:val="ListBullet"/>
-        <w:jc w:val="both"/>
-      </w:pPr>
-      <w:r>
-        <w:t>text-bold, text-italic</w:t>
-      </w:r>
-    </w:p>
-    <w:p>
-      <w:pPr>
-        <w:pStyle w:val="ListBullet"/>
-        <w:jc w:val="both"/>
-      </w:pPr>
-      <w:r>
-        <w:lastRenderedPageBreak/>
-        <w:t>text-center, text-right, text-left</w:t>
-      </w:r>
-    </w:p>
-    <w:p>
-      <w:pPr>
-        <w:pStyle w:val="ListBullet"/>
-        <w:jc w:val="both"/>
-      </w:pPr>
-      <w:r>
-        <w:t>text-uppercase, text-capitalize, text-lowercase</w:t>
-      </w:r>
-    </w:p>
-    <w:p>
-      <w:pPr>
-        <w:pStyle w:val="Heading1"/>
-        <w:spacing w:line="276" w:lineRule="auto"/>
-        <w:jc w:val="both"/>
-      </w:pPr>
-      <w:r>
         <w:t>4. Sizing</w:t>
       </w:r>
     </w:p>
@@ -1932,11 +2528,380 @@
         <w:t xml:space="preserve">, </w:t>
       </w:r>
       <w:proofErr w:type="spellStart"/>
+      <w:proofErr w:type="gramStart"/>
       <w:r>
         <w:t>createWebHistory</w:t>
       </w:r>
       <w:proofErr w:type="spellEnd"/>
       <w:r>
+        <w:t xml:space="preserve"> }</w:t>
+      </w:r>
+      <w:proofErr w:type="gramEnd"/>
+      <w:r>
+        <w:t xml:space="preserve"> from '</w:t>
+      </w:r>
+      <w:proofErr w:type="spellStart"/>
+      <w:r>
+        <w:t>vue</w:t>
+      </w:r>
+      <w:proofErr w:type="spellEnd"/>
+      <w:r>
+        <w:t>-router'</w:t>
+      </w:r>
+    </w:p>
+    <w:p>
+      <w:pPr>
+        <w:spacing w:line="276" w:lineRule="auto"/>
+        <w:jc w:val="both"/>
+      </w:pPr>
+      <w:r>
+        <w:t>import Home from '../views/</w:t>
+      </w:r>
+      <w:proofErr w:type="spellStart"/>
+      <w:r>
+        <w:t>Home.vue</w:t>
+      </w:r>
+      <w:proofErr w:type="spellEnd"/>
+      <w:proofErr w:type="gramStart"/>
+      <w:r>
+        <w:t>'  /</w:t>
+      </w:r>
+      <w:proofErr w:type="gramEnd"/>
+      <w:r>
+        <w:t>/ import your views</w:t>
+      </w:r>
+    </w:p>
+    <w:p>
+      <w:pPr>
+        <w:spacing w:line="276" w:lineRule="auto"/>
+        <w:jc w:val="both"/>
+      </w:pPr>
+      <w:r>
+        <w:t>import About from '../views/</w:t>
+      </w:r>
+      <w:proofErr w:type="spellStart"/>
+      <w:r>
+        <w:t>About.vue</w:t>
+      </w:r>
+      <w:proofErr w:type="spellEnd"/>
+      <w:r>
+        <w:t>'</w:t>
+      </w:r>
+    </w:p>
+    <w:p>
+      <w:pPr>
+        <w:spacing w:line="276" w:lineRule="auto"/>
+        <w:jc w:val="both"/>
+      </w:pPr>
+    </w:p>
+    <w:p>
+      <w:pPr>
+        <w:spacing w:line="276" w:lineRule="auto"/>
+        <w:jc w:val="both"/>
+      </w:pPr>
+      <w:proofErr w:type="spellStart"/>
+      <w:r>
+        <w:t>const</w:t>
+      </w:r>
+      <w:proofErr w:type="spellEnd"/>
+      <w:r>
+        <w:t xml:space="preserve"> routes = [</w:t>
+      </w:r>
+    </w:p>
+    <w:p>
+      <w:pPr>
+        <w:spacing w:line="276" w:lineRule="auto"/>
+        <w:jc w:val="both"/>
+      </w:pPr>
+      <w:r>
+        <w:t xml:space="preserve">  {</w:t>
+      </w:r>
+    </w:p>
+    <w:p>
+      <w:pPr>
+        <w:spacing w:line="276" w:lineRule="auto"/>
+        <w:jc w:val="both"/>
+      </w:pPr>
+      <w:r>
+        <w:t xml:space="preserve">    path: '/',</w:t>
+      </w:r>
+    </w:p>
+    <w:p>
+      <w:pPr>
+        <w:spacing w:line="276" w:lineRule="auto"/>
+        <w:jc w:val="both"/>
+      </w:pPr>
+      <w:r>
+        <w:t xml:space="preserve">    name: 'Home',</w:t>
+      </w:r>
+    </w:p>
+    <w:p>
+      <w:pPr>
+        <w:spacing w:line="276" w:lineRule="auto"/>
+        <w:jc w:val="both"/>
+      </w:pPr>
+      <w:r>
+        <w:t xml:space="preserve">    component: Home</w:t>
+      </w:r>
+    </w:p>
+    <w:p>
+      <w:pPr>
+        <w:spacing w:line="276" w:lineRule="auto"/>
+        <w:jc w:val="both"/>
+      </w:pPr>
+      <w:r>
+        <w:t xml:space="preserve">  },</w:t>
+      </w:r>
+    </w:p>
+    <w:p>
+      <w:pPr>
+        <w:spacing w:line="276" w:lineRule="auto"/>
+        <w:jc w:val="both"/>
+      </w:pPr>
+      <w:r>
+        <w:t xml:space="preserve">  {</w:t>
+      </w:r>
+    </w:p>
+    <w:p>
+      <w:pPr>
+        <w:spacing w:line="276" w:lineRule="auto"/>
+        <w:jc w:val="both"/>
+      </w:pPr>
+      <w:r>
+        <w:t xml:space="preserve">    path: '/about',</w:t>
+      </w:r>
+    </w:p>
+    <w:p>
+      <w:pPr>
+        <w:spacing w:line="276" w:lineRule="auto"/>
+        <w:jc w:val="both"/>
+      </w:pPr>
+      <w:r>
+        <w:t xml:space="preserve">    name: 'About',</w:t>
+      </w:r>
+    </w:p>
+    <w:p>
+      <w:pPr>
+        <w:spacing w:line="276" w:lineRule="auto"/>
+        <w:jc w:val="both"/>
+      </w:pPr>
+      <w:r>
+        <w:t xml:space="preserve">    component: About</w:t>
+      </w:r>
+    </w:p>
+    <w:p>
+      <w:pPr>
+        <w:spacing w:line="276" w:lineRule="auto"/>
+        <w:jc w:val="both"/>
+      </w:pPr>
+      <w:r>
+        <w:t xml:space="preserve">  },</w:t>
+      </w:r>
+    </w:p>
+    <w:p>
+      <w:pPr>
+        <w:spacing w:line="276" w:lineRule="auto"/>
+        <w:jc w:val="both"/>
+      </w:pPr>
+      <w:r>
+        <w:t xml:space="preserve">  // add more routes here</w:t>
+      </w:r>
+    </w:p>
+    <w:p>
+      <w:pPr>
+        <w:spacing w:line="276" w:lineRule="auto"/>
+        <w:jc w:val="both"/>
+      </w:pPr>
+      <w:r>
+        <w:t>]</w:t>
+      </w:r>
+    </w:p>
+    <w:p>
+      <w:pPr>
+        <w:spacing w:line="276" w:lineRule="auto"/>
+        <w:jc w:val="both"/>
+      </w:pPr>
+    </w:p>
+    <w:p>
+      <w:pPr>
+        <w:spacing w:line="276" w:lineRule="auto"/>
+        <w:jc w:val="both"/>
+      </w:pPr>
+      <w:proofErr w:type="spellStart"/>
+      <w:r>
+        <w:t>const</w:t>
+      </w:r>
+      <w:proofErr w:type="spellEnd"/>
+      <w:r>
+        <w:t xml:space="preserve"> router = </w:t>
+      </w:r>
+      <w:proofErr w:type="spellStart"/>
+      <w:proofErr w:type="gramStart"/>
+      <w:r>
+        <w:t>createRouter</w:t>
+      </w:r>
+      <w:proofErr w:type="spellEnd"/>
+      <w:r>
+        <w:t>(</w:t>
+      </w:r>
+      <w:proofErr w:type="gramEnd"/>
+      <w:r>
+        <w:t>{</w:t>
+      </w:r>
+    </w:p>
+    <w:p>
+      <w:pPr>
+        <w:spacing w:line="276" w:lineRule="auto"/>
+        <w:jc w:val="both"/>
+      </w:pPr>
+      <w:r>
+        <w:t xml:space="preserve">  history: </w:t>
+      </w:r>
+      <w:proofErr w:type="spellStart"/>
+      <w:r>
+        <w:t>createWebHistory</w:t>
+      </w:r>
+      <w:proofErr w:type="spellEnd"/>
+      <w:r>
+        <w:t>(</w:t>
+      </w:r>
+      <w:proofErr w:type="spellStart"/>
+      <w:proofErr w:type="gramStart"/>
+      <w:r>
+        <w:t>process.env.BASE</w:t>
+      </w:r>
+      <w:proofErr w:type="gramEnd"/>
+      <w:r>
+        <w:t>_URL</w:t>
+      </w:r>
+      <w:proofErr w:type="spellEnd"/>
+      <w:proofErr w:type="gramStart"/>
+      <w:r>
+        <w:t>),  /</w:t>
+      </w:r>
+      <w:proofErr w:type="gramEnd"/>
+      <w:r>
+        <w:t>/ this enables HTML5 History mode</w:t>
+      </w:r>
+    </w:p>
+    <w:p>
+      <w:pPr>
+        <w:spacing w:line="276" w:lineRule="auto"/>
+        <w:jc w:val="both"/>
+      </w:pPr>
+      <w:r>
+        <w:t xml:space="preserve">  routes</w:t>
+      </w:r>
+    </w:p>
+    <w:p>
+      <w:pPr>
+        <w:spacing w:line="276" w:lineRule="auto"/>
+        <w:jc w:val="both"/>
+      </w:pPr>
+      <w:r>
+        <w:t>})</w:t>
+      </w:r>
+    </w:p>
+    <w:p>
+      <w:pPr>
+        <w:spacing w:line="276" w:lineRule="auto"/>
+        <w:jc w:val="both"/>
+      </w:pPr>
+    </w:p>
+    <w:p>
+      <w:pPr>
+        <w:spacing w:line="276" w:lineRule="auto"/>
+        <w:jc w:val="both"/>
+      </w:pPr>
+      <w:r>
+        <w:t>export default router</w:t>
+      </w:r>
+    </w:p>
+    <w:p>
+      <w:pPr>
+        <w:spacing w:line="276" w:lineRule="auto"/>
+        <w:jc w:val="both"/>
+      </w:pPr>
+    </w:p>
+    <w:p>
+      <w:pPr>
+        <w:spacing w:line="276" w:lineRule="auto"/>
+        <w:jc w:val="both"/>
+      </w:pPr>
+    </w:p>
+    <w:p>
+      <w:pPr>
+        <w:pStyle w:val="Heading1"/>
+        <w:spacing w:line="276" w:lineRule="auto"/>
+        <w:jc w:val="both"/>
+      </w:pPr>
+      <w:r>
+        <w:t>Add Router to the Vue Instance</w:t>
+      </w:r>
+    </w:p>
+    <w:p>
+      <w:pPr>
+        <w:spacing w:line="276" w:lineRule="auto"/>
+        <w:jc w:val="both"/>
+      </w:pPr>
+    </w:p>
+    <w:p>
+      <w:pPr>
+        <w:spacing w:line="276" w:lineRule="auto"/>
+        <w:jc w:val="both"/>
+      </w:pPr>
+      <w:r>
+        <w:t xml:space="preserve">In your </w:t>
+      </w:r>
+      <w:proofErr w:type="spellStart"/>
+      <w:r>
+        <w:t>src</w:t>
+      </w:r>
+      <w:proofErr w:type="spellEnd"/>
+      <w:r>
+        <w:t>/main.js file, you will need to import the router and tell Vue to use it.</w:t>
+      </w:r>
+    </w:p>
+    <w:p>
+      <w:pPr>
+        <w:pStyle w:val="Heading2"/>
+        <w:spacing w:line="276" w:lineRule="auto"/>
+        <w:jc w:val="both"/>
+      </w:pPr>
+      <w:proofErr w:type="spellStart"/>
+      <w:r>
+        <w:t>src</w:t>
+      </w:r>
+      <w:proofErr w:type="spellEnd"/>
+      <w:r>
+        <w:t>/main.js</w:t>
+      </w:r>
+    </w:p>
+    <w:p>
+      <w:pPr>
+        <w:spacing w:line="276" w:lineRule="auto"/>
+        <w:jc w:val="both"/>
+      </w:pPr>
+    </w:p>
+    <w:p>
+      <w:pPr>
+        <w:spacing w:line="276" w:lineRule="auto"/>
+        <w:jc w:val="both"/>
+      </w:pPr>
+      <w:r>
+        <w:t xml:space="preserve">import </w:t>
+      </w:r>
+      <w:proofErr w:type="gramStart"/>
+      <w:r>
+        <w:t xml:space="preserve">{ </w:t>
+      </w:r>
+      <w:proofErr w:type="spellStart"/>
+      <w:r>
+        <w:t>createApp</w:t>
+      </w:r>
+      <w:proofErr w:type="spellEnd"/>
+      <w:proofErr w:type="gramEnd"/>
+      <w:r>
         <w:t xml:space="preserve"> } from '</w:t>
       </w:r>
       <w:proofErr w:type="spellStart"/>
@@ -1945,199 +2910,66 @@
       </w:r>
       <w:proofErr w:type="spellEnd"/>
       <w:r>
-        <w:t>-router'</w:t>
-      </w:r>
-    </w:p>
-    <w:p>
-      <w:pPr>
-        <w:spacing w:line="276" w:lineRule="auto"/>
-        <w:jc w:val="both"/>
-      </w:pPr>
-      <w:r>
-        <w:t>import Home from '../views/</w:t>
-      </w:r>
-      <w:proofErr w:type="spellStart"/>
-      <w:r>
-        <w:t>Home.vue</w:t>
-      </w:r>
-      <w:proofErr w:type="spellEnd"/>
+        <w:t>'</w:t>
+      </w:r>
+    </w:p>
+    <w:p>
+      <w:pPr>
+        <w:spacing w:line="276" w:lineRule="auto"/>
+        <w:jc w:val="both"/>
+      </w:pPr>
+      <w:r>
+        <w:t>import App from './</w:t>
+      </w:r>
+      <w:proofErr w:type="spellStart"/>
+      <w:r>
+        <w:t>App.vue</w:t>
+      </w:r>
+      <w:proofErr w:type="spellEnd"/>
+      <w:r>
+        <w:t>'</w:t>
+      </w:r>
+    </w:p>
+    <w:p>
+      <w:pPr>
+        <w:spacing w:line="276" w:lineRule="auto"/>
+        <w:jc w:val="both"/>
+      </w:pPr>
+      <w:r>
+        <w:t xml:space="preserve">import router from </w:t>
+      </w:r>
+      <w:proofErr w:type="gramStart"/>
+      <w:r>
+        <w:t>'./</w:t>
+      </w:r>
+      <w:proofErr w:type="gramEnd"/>
+      <w:r>
+        <w:t>router</w:t>
+      </w:r>
       <w:proofErr w:type="gramStart"/>
       <w:r>
         <w:t>'  /</w:t>
       </w:r>
       <w:proofErr w:type="gramEnd"/>
       <w:r>
-        <w:t>/ import your views</w:t>
-      </w:r>
-    </w:p>
-    <w:p>
-      <w:pPr>
-        <w:spacing w:line="276" w:lineRule="auto"/>
-        <w:jc w:val="both"/>
-      </w:pPr>
-      <w:r>
-        <w:t>import About from '../views/</w:t>
-      </w:r>
-      <w:proofErr w:type="spellStart"/>
-      <w:r>
-        <w:t>About.vue</w:t>
-      </w:r>
-      <w:proofErr w:type="spellEnd"/>
-      <w:r>
-        <w:t>'</w:t>
-      </w:r>
-    </w:p>
-    <w:p>
-      <w:pPr>
-        <w:spacing w:line="276" w:lineRule="auto"/>
-        <w:jc w:val="both"/>
-      </w:pPr>
-    </w:p>
-    <w:p>
-      <w:pPr>
-        <w:spacing w:line="276" w:lineRule="auto"/>
-        <w:jc w:val="both"/>
-      </w:pPr>
-      <w:proofErr w:type="spellStart"/>
-      <w:r>
-        <w:t>const</w:t>
-      </w:r>
-      <w:proofErr w:type="spellEnd"/>
-      <w:r>
-        <w:t xml:space="preserve"> routes = [</w:t>
-      </w:r>
-    </w:p>
-    <w:p>
-      <w:pPr>
-        <w:spacing w:line="276" w:lineRule="auto"/>
-        <w:jc w:val="both"/>
-      </w:pPr>
-      <w:r>
-        <w:t xml:space="preserve">  {</w:t>
-      </w:r>
-    </w:p>
-    <w:p>
-      <w:pPr>
-        <w:spacing w:line="276" w:lineRule="auto"/>
-        <w:jc w:val="both"/>
-      </w:pPr>
-      <w:r>
-        <w:t xml:space="preserve">    path: '/',</w:t>
-      </w:r>
-    </w:p>
-    <w:p>
-      <w:pPr>
-        <w:spacing w:line="276" w:lineRule="auto"/>
-        <w:jc w:val="both"/>
-      </w:pPr>
-      <w:r>
-        <w:t xml:space="preserve">    name: 'Home',</w:t>
-      </w:r>
-    </w:p>
-    <w:p>
-      <w:pPr>
-        <w:spacing w:line="276" w:lineRule="auto"/>
-        <w:jc w:val="both"/>
-      </w:pPr>
-      <w:r>
-        <w:t xml:space="preserve">    component: Home</w:t>
-      </w:r>
-    </w:p>
-    <w:p>
-      <w:pPr>
-        <w:spacing w:line="276" w:lineRule="auto"/>
-        <w:jc w:val="both"/>
-      </w:pPr>
-      <w:r>
-        <w:t xml:space="preserve">  },</w:t>
-      </w:r>
-    </w:p>
-    <w:p>
-      <w:pPr>
-        <w:spacing w:line="276" w:lineRule="auto"/>
-        <w:jc w:val="both"/>
-      </w:pPr>
-      <w:r>
-        <w:t xml:space="preserve">  {</w:t>
-      </w:r>
-    </w:p>
-    <w:p>
-      <w:pPr>
-        <w:spacing w:line="276" w:lineRule="auto"/>
-        <w:jc w:val="both"/>
-      </w:pPr>
-      <w:r>
-        <w:t xml:space="preserve">    path: '/about',</w:t>
-      </w:r>
-    </w:p>
-    <w:p>
-      <w:pPr>
-        <w:spacing w:line="276" w:lineRule="auto"/>
-        <w:jc w:val="both"/>
-      </w:pPr>
-      <w:r>
-        <w:t xml:space="preserve">    name: 'About',</w:t>
-      </w:r>
-    </w:p>
-    <w:p>
-      <w:pPr>
-        <w:spacing w:line="276" w:lineRule="auto"/>
-        <w:jc w:val="both"/>
-      </w:pPr>
-      <w:r>
-        <w:t xml:space="preserve">    component: About</w:t>
-      </w:r>
-    </w:p>
-    <w:p>
-      <w:pPr>
-        <w:spacing w:line="276" w:lineRule="auto"/>
-        <w:jc w:val="both"/>
-      </w:pPr>
-      <w:r>
-        <w:t xml:space="preserve">  },</w:t>
-      </w:r>
-    </w:p>
-    <w:p>
-      <w:pPr>
-        <w:spacing w:line="276" w:lineRule="auto"/>
-        <w:jc w:val="both"/>
-      </w:pPr>
-      <w:r>
-        <w:t xml:space="preserve">  // add more routes here</w:t>
-      </w:r>
-    </w:p>
-    <w:p>
-      <w:pPr>
-        <w:spacing w:line="276" w:lineRule="auto"/>
-        <w:jc w:val="both"/>
-      </w:pPr>
-      <w:r>
-        <w:t>]</w:t>
-      </w:r>
-    </w:p>
-    <w:p>
-      <w:pPr>
-        <w:spacing w:line="276" w:lineRule="auto"/>
-        <w:jc w:val="both"/>
-      </w:pPr>
-    </w:p>
-    <w:p>
-      <w:pPr>
-        <w:spacing w:line="276" w:lineRule="auto"/>
-        <w:jc w:val="both"/>
-      </w:pPr>
-      <w:proofErr w:type="spellStart"/>
-      <w:r>
-        <w:t>const</w:t>
-      </w:r>
-      <w:proofErr w:type="spellEnd"/>
-      <w:r>
-        <w:t xml:space="preserve"> router = </w:t>
-      </w:r>
-      <w:proofErr w:type="spellStart"/>
-      <w:proofErr w:type="gramStart"/>
-      <w:r>
-        <w:t>createRouter</w:t>
+        <w:t>/ import the router</w:t>
+      </w:r>
+    </w:p>
+    <w:p>
+      <w:pPr>
+        <w:spacing w:line="276" w:lineRule="auto"/>
+        <w:jc w:val="both"/>
+      </w:pPr>
+    </w:p>
+    <w:p>
+      <w:pPr>
+        <w:spacing w:line="276" w:lineRule="auto"/>
+        <w:jc w:val="both"/>
+      </w:pPr>
+      <w:proofErr w:type="spellStart"/>
+      <w:proofErr w:type="gramStart"/>
+      <w:r>
+        <w:t>createApp</w:t>
       </w:r>
       <w:proofErr w:type="spellEnd"/>
       <w:r>
@@ -2145,77 +2977,50 @@
       </w:r>
       <w:proofErr w:type="gramEnd"/>
       <w:r>
-        <w:t>{</w:t>
-      </w:r>
-    </w:p>
-    <w:p>
-      <w:pPr>
-        <w:spacing w:line="276" w:lineRule="auto"/>
-        <w:jc w:val="both"/>
-      </w:pPr>
-      <w:r>
-        <w:t xml:space="preserve">  history: </w:t>
-      </w:r>
-      <w:proofErr w:type="spellStart"/>
-      <w:r>
-        <w:t>createWebHistory</w:t>
-      </w:r>
-      <w:proofErr w:type="spellEnd"/>
+        <w:t>App)</w:t>
+      </w:r>
+    </w:p>
+    <w:p>
+      <w:pPr>
+        <w:spacing w:line="276" w:lineRule="auto"/>
+        <w:jc w:val="both"/>
+      </w:pPr>
+      <w:r>
+        <w:t xml:space="preserve">  </w:t>
+      </w:r>
+      <w:proofErr w:type="gramStart"/>
+      <w:r>
+        <w:t>.use</w:t>
+      </w:r>
+      <w:proofErr w:type="gramEnd"/>
       <w:r>
         <w:t>(</w:t>
       </w:r>
-      <w:proofErr w:type="spellStart"/>
-      <w:proofErr w:type="gramStart"/>
-      <w:r>
-        <w:t>process.env.BASE</w:t>
-      </w:r>
-      <w:proofErr w:type="gramEnd"/>
-      <w:r>
-        <w:t>_URL</w:t>
-      </w:r>
-      <w:proofErr w:type="spellEnd"/>
-      <w:r>
-        <w:t>),  // this enables HTML5 History mode</w:t>
-      </w:r>
-    </w:p>
-    <w:p>
-      <w:pPr>
-        <w:spacing w:line="276" w:lineRule="auto"/>
-        <w:jc w:val="both"/>
-      </w:pPr>
-      <w:r>
-        <w:t xml:space="preserve">  routes</w:t>
-      </w:r>
-    </w:p>
-    <w:p>
-      <w:pPr>
-        <w:spacing w:line="276" w:lineRule="auto"/>
-        <w:jc w:val="both"/>
-      </w:pPr>
-      <w:r>
-        <w:t>})</w:t>
-      </w:r>
-    </w:p>
-    <w:p>
-      <w:pPr>
-        <w:spacing w:line="276" w:lineRule="auto"/>
-        <w:jc w:val="both"/>
-      </w:pPr>
-    </w:p>
-    <w:p>
-      <w:pPr>
-        <w:spacing w:line="276" w:lineRule="auto"/>
-        <w:jc w:val="both"/>
-      </w:pPr>
-      <w:r>
-        <w:t>export default router</w:t>
-      </w:r>
-    </w:p>
-    <w:p>
-      <w:pPr>
-        <w:spacing w:line="276" w:lineRule="auto"/>
-        <w:jc w:val="both"/>
-      </w:pPr>
+      <w:proofErr w:type="gramStart"/>
+      <w:r>
+        <w:t>router)  /</w:t>
+      </w:r>
+      <w:proofErr w:type="gramEnd"/>
+      <w:r>
+        <w:t>/ use the router here</w:t>
+      </w:r>
+    </w:p>
+    <w:p>
+      <w:pPr>
+        <w:spacing w:line="276" w:lineRule="auto"/>
+        <w:jc w:val="both"/>
+      </w:pPr>
+      <w:r>
+        <w:t xml:space="preserve">  </w:t>
+      </w:r>
+      <w:proofErr w:type="gramStart"/>
+      <w:r>
+        <w:t>.mount</w:t>
+      </w:r>
+      <w:proofErr w:type="gramEnd"/>
+      <w:r>
+        <w:t>('#app')</w:t>
+      </w:r>
     </w:p>
     <w:p>
       <w:pPr>
@@ -2230,198 +3035,7 @@
         <w:jc w:val="both"/>
       </w:pPr>
       <w:r>
-        <w:t>Add Router to the Vue Instance</w:t>
-      </w:r>
-    </w:p>
-    <w:p>
-      <w:pPr>
-        <w:spacing w:line="276" w:lineRule="auto"/>
-        <w:jc w:val="both"/>
-      </w:pPr>
-    </w:p>
-    <w:p>
-      <w:pPr>
-        <w:spacing w:line="276" w:lineRule="auto"/>
-        <w:jc w:val="both"/>
-      </w:pPr>
-      <w:r>
-        <w:t xml:space="preserve">In your </w:t>
-      </w:r>
-      <w:proofErr w:type="spellStart"/>
-      <w:r>
-        <w:t>src</w:t>
-      </w:r>
-      <w:proofErr w:type="spellEnd"/>
-      <w:r>
-        <w:t>/main.js file, you will need to import the router and tell Vue to use it.</w:t>
-      </w:r>
-    </w:p>
-    <w:p>
-      <w:pPr>
-        <w:pStyle w:val="Heading2"/>
-        <w:spacing w:line="276" w:lineRule="auto"/>
-        <w:jc w:val="both"/>
-      </w:pPr>
-      <w:proofErr w:type="spellStart"/>
-      <w:r>
-        <w:t>src</w:t>
-      </w:r>
-      <w:proofErr w:type="spellEnd"/>
-      <w:r>
-        <w:t>/main.js</w:t>
-      </w:r>
-    </w:p>
-    <w:p>
-      <w:pPr>
-        <w:spacing w:line="276" w:lineRule="auto"/>
-        <w:jc w:val="both"/>
-      </w:pPr>
-    </w:p>
-    <w:p>
-      <w:pPr>
-        <w:spacing w:line="276" w:lineRule="auto"/>
-        <w:jc w:val="both"/>
-      </w:pPr>
-      <w:r>
-        <w:t xml:space="preserve">import </w:t>
-      </w:r>
-      <w:proofErr w:type="gramStart"/>
-      <w:r>
-        <w:t xml:space="preserve">{ </w:t>
-      </w:r>
-      <w:proofErr w:type="spellStart"/>
-      <w:r>
-        <w:t>createApp</w:t>
-      </w:r>
-      <w:proofErr w:type="spellEnd"/>
-      <w:proofErr w:type="gramEnd"/>
-      <w:r>
-        <w:t xml:space="preserve"> } from '</w:t>
-      </w:r>
-      <w:proofErr w:type="spellStart"/>
-      <w:r>
-        <w:t>vue</w:t>
-      </w:r>
-      <w:proofErr w:type="spellEnd"/>
-      <w:r>
-        <w:t>'</w:t>
-      </w:r>
-    </w:p>
-    <w:p>
-      <w:pPr>
-        <w:spacing w:line="276" w:lineRule="auto"/>
-        <w:jc w:val="both"/>
-      </w:pPr>
-      <w:r>
-        <w:t>import App from './</w:t>
-      </w:r>
-      <w:proofErr w:type="spellStart"/>
-      <w:r>
-        <w:t>App.vue</w:t>
-      </w:r>
-      <w:proofErr w:type="spellEnd"/>
-      <w:r>
-        <w:t>'</w:t>
-      </w:r>
-    </w:p>
-    <w:p>
-      <w:pPr>
-        <w:spacing w:line="276" w:lineRule="auto"/>
-        <w:jc w:val="both"/>
-      </w:pPr>
-      <w:r>
-        <w:t xml:space="preserve">import router from </w:t>
-      </w:r>
-      <w:proofErr w:type="gramStart"/>
-      <w:r>
-        <w:t>'./</w:t>
-      </w:r>
-      <w:proofErr w:type="gramEnd"/>
-      <w:r>
-        <w:t>router'  // import the router</w:t>
-      </w:r>
-    </w:p>
-    <w:p>
-      <w:pPr>
-        <w:spacing w:line="276" w:lineRule="auto"/>
-        <w:jc w:val="both"/>
-      </w:pPr>
-    </w:p>
-    <w:p>
-      <w:pPr>
-        <w:spacing w:line="276" w:lineRule="auto"/>
-        <w:jc w:val="both"/>
-      </w:pPr>
-      <w:proofErr w:type="spellStart"/>
-      <w:proofErr w:type="gramStart"/>
-      <w:r>
-        <w:t>createApp</w:t>
-      </w:r>
-      <w:proofErr w:type="spellEnd"/>
-      <w:r>
-        <w:t>(</w:t>
-      </w:r>
-      <w:proofErr w:type="gramEnd"/>
-      <w:r>
-        <w:t>App)</w:t>
-      </w:r>
-    </w:p>
-    <w:p>
-      <w:pPr>
-        <w:spacing w:line="276" w:lineRule="auto"/>
-        <w:jc w:val="both"/>
-      </w:pPr>
-      <w:r>
-        <w:t xml:space="preserve">  </w:t>
-      </w:r>
-      <w:proofErr w:type="gramStart"/>
-      <w:r>
-        <w:t>.use</w:t>
-      </w:r>
-      <w:proofErr w:type="gramEnd"/>
-      <w:r>
-        <w:t>(router)  // use the router here</w:t>
-      </w:r>
-    </w:p>
-    <w:p>
-      <w:pPr>
-        <w:spacing w:line="276" w:lineRule="auto"/>
-        <w:jc w:val="both"/>
-      </w:pPr>
-      <w:r>
-        <w:t xml:space="preserve">  </w:t>
-      </w:r>
-      <w:proofErr w:type="gramStart"/>
-      <w:r>
-        <w:t>.mount</w:t>
-      </w:r>
-      <w:proofErr w:type="gramEnd"/>
-      <w:r>
-        <w:t>('#app')</w:t>
-      </w:r>
-    </w:p>
-    <w:p>
-      <w:pPr>
-        <w:spacing w:line="276" w:lineRule="auto"/>
-        <w:jc w:val="both"/>
-      </w:pPr>
-    </w:p>
-    <w:p>
-      <w:pPr>
-        <w:pStyle w:val="Heading1"/>
-        <w:spacing w:line="276" w:lineRule="auto"/>
-        <w:jc w:val="both"/>
-      </w:pPr>
-      <w:r>
-        <w:t xml:space="preserve">1. Global </w:t>
-      </w:r>
-      <w:proofErr w:type="spellStart"/>
-      <w:r>
-        <w:t>Axios</w:t>
-      </w:r>
-      <w:proofErr w:type="spellEnd"/>
-      <w:r>
-        <w:t xml:space="preserve"> Setup with Token Handling</w:t>
+        <w:t>1. Global Axios Setup with Token Handling</w:t>
       </w:r>
     </w:p>
     <w:p>
@@ -2740,27 +3354,29 @@
       </w:r>
       <w:proofErr w:type="spellEnd"/>
       <w:r>
-        <w:t>(</w:t>
-      </w:r>
-      <w:proofErr w:type="gramEnd"/>
-      <w:r>
-        <w:t xml:space="preserve">{ </w:t>
+        <w:t xml:space="preserve">({ </w:t>
       </w:r>
       <w:proofErr w:type="spellStart"/>
       <w:r>
         <w:t>accessToken</w:t>
       </w:r>
       <w:proofErr w:type="spellEnd"/>
+      <w:proofErr w:type="gramEnd"/>
       <w:r>
         <w:t xml:space="preserve">, </w:t>
       </w:r>
       <w:proofErr w:type="spellStart"/>
+      <w:proofErr w:type="gramStart"/>
       <w:r>
         <w:t>refreshToken</w:t>
       </w:r>
       <w:proofErr w:type="spellEnd"/>
       <w:r>
-        <w:t xml:space="preserve"> }) {</w:t>
+        <w:t xml:space="preserve"> }</w:t>
+      </w:r>
+      <w:proofErr w:type="gramEnd"/>
+      <w:r>
+        <w:t>) {</w:t>
       </w:r>
     </w:p>
     <w:p>
@@ -3237,8 +3853,6 @@
         <w:spacing w:line="276" w:lineRule="auto"/>
         <w:jc w:val="both"/>
       </w:pPr>
-      <w:bookmarkStart w:id="0" w:name="_GoBack"/>
-      <w:bookmarkEnd w:id="0"/>
     </w:p>
     <w:p>
       <w:pPr>
@@ -3330,21 +3944,23 @@
       <w:proofErr w:type="spellStart"/>
       <w:proofErr w:type="gramStart"/>
       <w:r>
-        <w:t>error.response</w:t>
-      </w:r>
-      <w:proofErr w:type="gramEnd"/>
-      <w:r>
-        <w:t>?.status</w:t>
-      </w:r>
-      <w:proofErr w:type="spellEnd"/>
-      <w:r>
-        <w:t xml:space="preserve"> === 401 &amp;&amp; !</w:t>
+        <w:t>error.response?.status</w:t>
+      </w:r>
+      <w:proofErr w:type="spellEnd"/>
+      <w:proofErr w:type="gramEnd"/>
+      <w:r>
+        <w:t xml:space="preserve"> === 401 &amp;</w:t>
+      </w:r>
+      <w:proofErr w:type="gramStart"/>
+      <w:r>
+        <w:t>&amp; !</w:t>
       </w:r>
       <w:proofErr w:type="spellStart"/>
       <w:r>
         <w:t>originalRequest</w:t>
       </w:r>
       <w:proofErr w:type="spellEnd"/>
+      <w:proofErr w:type="gramEnd"/>
       <w:r>
         <w:t>._retry) {</w:t>
       </w:r>
@@ -3656,12 +4272,17 @@
         <w:t xml:space="preserve">, </w:t>
       </w:r>
       <w:proofErr w:type="spellStart"/>
+      <w:proofErr w:type="gramStart"/>
       <w:r>
         <w:t>refreshToken</w:t>
       </w:r>
       <w:proofErr w:type="spellEnd"/>
       <w:r>
-        <w:t xml:space="preserve"> } = </w:t>
+        <w:t xml:space="preserve"> }</w:t>
+      </w:r>
+      <w:proofErr w:type="gramEnd"/>
+      <w:r>
+        <w:t xml:space="preserve"> = </w:t>
       </w:r>
       <w:proofErr w:type="spellStart"/>
       <w:r>
@@ -3684,27 +4305,29 @@
       </w:r>
       <w:proofErr w:type="spellEnd"/>
       <w:r>
-        <w:t>(</w:t>
-      </w:r>
-      <w:proofErr w:type="gramEnd"/>
-      <w:r>
-        <w:t xml:space="preserve">{ </w:t>
+        <w:t xml:space="preserve">({ </w:t>
       </w:r>
       <w:proofErr w:type="spellStart"/>
       <w:r>
         <w:t>accessToken</w:t>
       </w:r>
       <w:proofErr w:type="spellEnd"/>
+      <w:proofErr w:type="gramEnd"/>
       <w:r>
         <w:t xml:space="preserve">, </w:t>
       </w:r>
       <w:proofErr w:type="spellStart"/>
+      <w:proofErr w:type="gramStart"/>
       <w:r>
         <w:t>refreshToken</w:t>
       </w:r>
       <w:proofErr w:type="spellEnd"/>
       <w:r>
-        <w:t xml:space="preserve"> })</w:t>
+        <w:t xml:space="preserve"> }</w:t>
+      </w:r>
+      <w:proofErr w:type="gramEnd"/>
+      <w:r>
+        <w:t>)</w:t>
       </w:r>
     </w:p>
     <w:p>
@@ -4057,23 +4680,13 @@
         <w:lastRenderedPageBreak/>
         <w:t xml:space="preserve">      &lt;form @</w:t>
       </w:r>
-      <w:proofErr w:type="spellStart"/>
       <w:proofErr w:type="gramStart"/>
       <w:r>
         <w:t>submit.prevent</w:t>
       </w:r>
-      <w:proofErr w:type="spellEnd"/>
-      <w:proofErr w:type="gramEnd"/>
-      <w:r>
-        <w:t>="</w:t>
-      </w:r>
-      <w:proofErr w:type="spellStart"/>
-      <w:r>
-        <w:t>handleLogin</w:t>
-      </w:r>
-      <w:proofErr w:type="spellEnd"/>
-      <w:r>
-        <w:t>"&gt;</w:t>
+      <w:proofErr w:type="gramEnd"/>
+      <w:r>
+        <w:t>="handleLogin"&gt;</w:t>
       </w:r>
     </w:p>
     <w:p>
@@ -4133,7 +4746,15 @@
       </w:r>
       <w:proofErr w:type="gramEnd"/>
       <w:r>
-        <w:t xml:space="preserve"> 'Login' }}</w:t>
+        <w:t xml:space="preserve"> 'Login</w:t>
+      </w:r>
+      <w:proofErr w:type="gramStart"/>
+      <w:r>
+        <w:t>' }</w:t>
+      </w:r>
+      <w:proofErr w:type="gramEnd"/>
+      <w:r>
+        <w:t>}</w:t>
       </w:r>
     </w:p>
     <w:p>
@@ -4163,19 +4784,24 @@
       </w:r>
       <w:proofErr w:type="gramStart"/>
       <w:r>
-        <w:t>&gt;{</w:t>
-      </w:r>
-      <w:proofErr w:type="gramEnd"/>
-      <w:r>
-        <w:t xml:space="preserve">{ </w:t>
+        <w:t xml:space="preserve">&gt;{{ </w:t>
       </w:r>
       <w:proofErr w:type="spellStart"/>
       <w:r>
         <w:t>errorMessage</w:t>
       </w:r>
       <w:proofErr w:type="spellEnd"/>
-      <w:r>
-        <w:t xml:space="preserve"> }}&lt;/p&gt;</w:t>
+      <w:proofErr w:type="gramEnd"/>
+      <w:r>
+        <w:t xml:space="preserve"> </w:t>
+      </w:r>
+      <w:proofErr w:type="gramStart"/>
+      <w:r>
+        <w:t>}}&lt;</w:t>
+      </w:r>
+      <w:proofErr w:type="gramEnd"/>
+      <w:r>
+        <w:t>/p&gt;</w:t>
       </w:r>
     </w:p>
     <w:p>
@@ -4617,12 +5243,17 @@
         <w:t xml:space="preserve">, </w:t>
       </w:r>
       <w:proofErr w:type="spellStart"/>
+      <w:proofErr w:type="gramStart"/>
       <w:r>
         <w:t>refreshToken</w:t>
       </w:r>
       <w:proofErr w:type="spellEnd"/>
       <w:r>
-        <w:t xml:space="preserve"> } = </w:t>
+        <w:t xml:space="preserve"> }</w:t>
+      </w:r>
+      <w:proofErr w:type="gramEnd"/>
+      <w:r>
+        <w:t xml:space="preserve"> = </w:t>
       </w:r>
       <w:proofErr w:type="spellStart"/>
       <w:r>
@@ -4994,7 +5625,23 @@
       </w:r>
       <w:proofErr w:type="spellEnd"/>
       <w:r>
-        <w:t>, { expires: 1 }) // expires in 1 day</w:t>
+        <w:t xml:space="preserve">, </w:t>
+      </w:r>
+      <w:proofErr w:type="gramStart"/>
+      <w:r>
+        <w:t>{ expires</w:t>
+      </w:r>
+      <w:proofErr w:type="gramEnd"/>
+      <w:r>
+        <w:t xml:space="preserve">: </w:t>
+      </w:r>
+      <w:proofErr w:type="gramStart"/>
+      <w:r>
+        <w:t>1 }</w:t>
+      </w:r>
+      <w:proofErr w:type="gramEnd"/>
+      <w:r>
+        <w:t>) // expires in 1 day</w:t>
       </w:r>
     </w:p>
     <w:p>
@@ -5029,7 +5676,23 @@
       </w:r>
       <w:proofErr w:type="spellEnd"/>
       <w:r>
-        <w:t>, { expires: 7 }) // optional longer expiry</w:t>
+        <w:t xml:space="preserve">, </w:t>
+      </w:r>
+      <w:proofErr w:type="gramStart"/>
+      <w:r>
+        <w:t>{ expires</w:t>
+      </w:r>
+      <w:proofErr w:type="gramEnd"/>
+      <w:r>
+        <w:t xml:space="preserve">: </w:t>
+      </w:r>
+      <w:proofErr w:type="gramStart"/>
+      <w:r>
+        <w:t>7 }</w:t>
+      </w:r>
+      <w:proofErr w:type="gramEnd"/>
+      <w:r>
+        <w:t>) // optional longer expiry</w:t>
       </w:r>
     </w:p>
     <w:p>
@@ -5148,15 +5811,7 @@
         <w:jc w:val="both"/>
       </w:pPr>
       <w:r>
-        <w:t xml:space="preserve">4. Update Your </w:t>
-      </w:r>
-      <w:proofErr w:type="spellStart"/>
-      <w:r>
-        <w:t>Axios</w:t>
-      </w:r>
-      <w:proofErr w:type="spellEnd"/>
-      <w:r>
-        <w:t xml:space="preserve"> Interceptor</w:t>
+        <w:t>4. Update Your Axios Interceptor</w:t>
       </w:r>
     </w:p>
     <w:p>
@@ -5340,7 +5995,7 @@
 </file>
 
 <file path=word/numbering.xml><?xml version="1.0" encoding="utf-8"?>
-<w:numbering xmlns:wpc="http://schemas.microsoft.com/office/word/2010/wordprocessingCanvas" xmlns:cx="http://schemas.microsoft.com/office/drawing/2014/chartex" xmlns:cx1="http://schemas.microsoft.com/office/drawing/2015/9/8/chartex" xmlns:cx2="http://schemas.microsoft.com/office/drawing/2015/10/21/chartex" xmlns:cx3="http://schemas.microsoft.com/office/drawing/2016/5/9/chartex" xmlns:cx4="http://schemas.microsoft.com/office/drawing/2016/5/10/chartex" xmlns:cx5="http://schemas.microsoft.com/office/drawing/2016/5/11/chartex" xmlns:cx6="http://schemas.microsoft.com/office/drawing/2016/5/12/chartex" xmlns:cx7="http://schemas.microsoft.com/office/drawing/2016/5/13/chartex" xmlns:cx8="http://schemas.microsoft.com/office/drawing/2016/5/14/chartex" xmlns:mc="http://schemas.openxmlformats.org/markup-compatibility/2006" xmlns:aink="http://schemas.microsoft.com/office/drawing/2016/ink" xmlns:am3d="http://schemas.microsoft.com/office/drawing/2017/model3d" xmlns:o="urn:schemas-microsoft-com:office:office" xmlns:r="http://schemas.openxmlformats.org/officeDocument/2006/relationships" xmlns:m="http://schemas.openxmlformats.org/officeDocument/2006/math" xmlns:v="urn:schemas-microsoft-com:vml" xmlns:wp14="http://schemas.microsoft.com/office/word/2010/wordprocessingDrawing" xmlns:wp="http://schemas.openxmlformats.org/drawingml/2006/wordprocessingDrawing" xmlns:w10="urn:schemas-microsoft-com:office:word" xmlns:w="http://schemas.openxmlformats.org/wordprocessingml/2006/main" xmlns:w14="http://schemas.microsoft.com/office/word/2010/wordml" xmlns:w15="http://schemas.microsoft.com/office/word/2012/wordml" xmlns:w16cid="http://schemas.microsoft.com/office/word/2016/wordml/cid" xmlns:w16se="http://schemas.microsoft.com/office/word/2015/wordml/symex" xmlns:wpg="http://schemas.microsoft.com/office/word/2010/wordprocessingGroup" xmlns:wpi="http://schemas.microsoft.com/office/word/2010/wordprocessingInk" xmlns:wne="http://schemas.microsoft.com/office/word/2006/wordml" xmlns:wps="http://schemas.microsoft.com/office/word/2010/wordprocessingShape" mc:Ignorable="w14 w15 w16se w16cid wp14">
+<w:numbering xmlns:wpc="http://schemas.microsoft.com/office/word/2010/wordprocessingCanvas" xmlns:cx="http://schemas.microsoft.com/office/drawing/2014/chartex" xmlns:cx1="http://schemas.microsoft.com/office/drawing/2015/9/8/chartex" xmlns:cx2="http://schemas.microsoft.com/office/drawing/2015/10/21/chartex" xmlns:cx3="http://schemas.microsoft.com/office/drawing/2016/5/9/chartex" xmlns:cx4="http://schemas.microsoft.com/office/drawing/2016/5/10/chartex" xmlns:cx5="http://schemas.microsoft.com/office/drawing/2016/5/11/chartex" xmlns:cx6="http://schemas.microsoft.com/office/drawing/2016/5/12/chartex" xmlns:cx7="http://schemas.microsoft.com/office/drawing/2016/5/13/chartex" xmlns:cx8="http://schemas.microsoft.com/office/drawing/2016/5/14/chartex" xmlns:mc="http://schemas.openxmlformats.org/markup-compatibility/2006" xmlns:aink="http://schemas.microsoft.com/office/drawing/2016/ink" xmlns:am3d="http://schemas.microsoft.com/office/drawing/2017/model3d" xmlns:o="urn:schemas-microsoft-com:office:office" xmlns:oel="http://schemas.microsoft.com/office/2019/extlst" xmlns:r="http://schemas.openxmlformats.org/officeDocument/2006/relationships" xmlns:m="http://schemas.openxmlformats.org/officeDocument/2006/math" xmlns:v="urn:schemas-microsoft-com:vml" xmlns:wp14="http://schemas.microsoft.com/office/word/2010/wordprocessingDrawing" xmlns:wp="http://schemas.openxmlformats.org/drawingml/2006/wordprocessingDrawing" xmlns:w10="urn:schemas-microsoft-com:office:word" xmlns:w="http://schemas.openxmlformats.org/wordprocessingml/2006/main" xmlns:w14="http://schemas.microsoft.com/office/word/2010/wordml" xmlns:w15="http://schemas.microsoft.com/office/word/2012/wordml" xmlns:w16cex="http://schemas.microsoft.com/office/word/2018/wordml/cex" xmlns:w16cid="http://schemas.microsoft.com/office/word/2016/wordml/cid" xmlns:w16="http://schemas.microsoft.com/office/word/2018/wordml" xmlns:w16du="http://schemas.microsoft.com/office/word/2023/wordml/word16du" xmlns:w16sdtdh="http://schemas.microsoft.com/office/word/2020/wordml/sdtdatahash" xmlns:w16sdtfl="http://schemas.microsoft.com/office/word/2024/wordml/sdtformatlock" xmlns:w16se="http://schemas.microsoft.com/office/word/2015/wordml/symex" xmlns:wpg="http://schemas.microsoft.com/office/word/2010/wordprocessingGroup" xmlns:wpi="http://schemas.microsoft.com/office/word/2010/wordprocessingInk" xmlns:wne="http://schemas.microsoft.com/office/word/2006/wordml" xmlns:wps="http://schemas.microsoft.com/office/word/2010/wordprocessingShape" mc:Ignorable="w14 w15 w16se w16cid w16 w16cex w16sdtdh w16sdtfl w16du wp14">
   <w:abstractNum w:abstractNumId="0" w15:restartNumberingAfterBreak="0">
     <w:nsid w:val="FFFFFF89"/>
     <w:multiLevelType w:val="singleLevel"/>
@@ -5451,17 +6106,17 @@
       </w:pPr>
     </w:lvl>
   </w:abstractNum>
-  <w:num w:numId="1">
+  <w:num w:numId="1" w16cid:durableId="143788649">
     <w:abstractNumId w:val="1"/>
   </w:num>
-  <w:num w:numId="2">
+  <w:num w:numId="2" w16cid:durableId="1055129727">
     <w:abstractNumId w:val="0"/>
   </w:num>
 </w:numbering>
 </file>
 
 <file path=word/styles.xml><?xml version="1.0" encoding="utf-8"?>
-<w:styles xmlns:mc="http://schemas.openxmlformats.org/markup-compatibility/2006" xmlns:r="http://schemas.openxmlformats.org/officeDocument/2006/relationships" xmlns:w="http://schemas.openxmlformats.org/wordprocessingml/2006/main" xmlns:w14="http://schemas.microsoft.com/office/word/2010/wordml" xmlns:w15="http://schemas.microsoft.com/office/word/2012/wordml" xmlns:w16cid="http://schemas.microsoft.com/office/word/2016/wordml/cid" xmlns:w16se="http://schemas.microsoft.com/office/word/2015/wordml/symex" mc:Ignorable="w14 w15 w16se w16cid">
+<w:styles xmlns:mc="http://schemas.openxmlformats.org/markup-compatibility/2006" xmlns:r="http://schemas.openxmlformats.org/officeDocument/2006/relationships" xmlns:w="http://schemas.openxmlformats.org/wordprocessingml/2006/main" xmlns:w14="http://schemas.microsoft.com/office/word/2010/wordml" xmlns:w15="http://schemas.microsoft.com/office/word/2012/wordml" xmlns:w16cex="http://schemas.microsoft.com/office/word/2018/wordml/cex" xmlns:w16cid="http://schemas.microsoft.com/office/word/2016/wordml/cid" xmlns:w16="http://schemas.microsoft.com/office/word/2018/wordml" xmlns:w16du="http://schemas.microsoft.com/office/word/2023/wordml/word16du" xmlns:w16sdtdh="http://schemas.microsoft.com/office/word/2020/wordml/sdtdatahash" xmlns:w16sdtfl="http://schemas.microsoft.com/office/word/2024/wordml/sdtformatlock" xmlns:w16se="http://schemas.microsoft.com/office/word/2015/wordml/symex" mc:Ignorable="w14 w15 w16se w16cid w16 w16cex w16sdtdh w16sdtfl w16du">
   <w:docDefaults>
     <w:rPrDefault>
       <w:rPr>
@@ -5477,7 +6132,7 @@
       </w:pPr>
     </w:pPrDefault>
   </w:docDefaults>
-  <w:latentStyles w:defLockedState="0" w:defUIPriority="99" w:defSemiHidden="0" w:defUnhideWhenUsed="0" w:defQFormat="0" w:count="375">
+  <w:latentStyles w:defLockedState="0" w:defUIPriority="99" w:defSemiHidden="0" w:defUnhideWhenUsed="0" w:defQFormat="0" w:count="376">
     <w:lsdException w:name="Normal" w:uiPriority="0" w:qFormat="1"/>
     <w:lsdException w:name="heading 1" w:uiPriority="9" w:qFormat="1"/>
     <w:lsdException w:name="heading 2" w:semiHidden="1" w:uiPriority="9" w:unhideWhenUsed="1" w:qFormat="1"/>
@@ -5853,6 +6508,7 @@
     <w:lsdException w:name="Smart Hyperlink" w:semiHidden="1" w:unhideWhenUsed="1"/>
     <w:lsdException w:name="Hashtag" w:semiHidden="1" w:unhideWhenUsed="1"/>
     <w:lsdException w:name="Unresolved Mention" w:semiHidden="1" w:unhideWhenUsed="1"/>
+    <w:lsdException w:name="Smart Link" w:semiHidden="1" w:unhideWhenUsed="1"/>
   </w:latentStyles>
   <w:style w:type="paragraph" w:default="1" w:styleId="Normal">
     <w:name w:val="Normal"/>

</xml_diff>